<commit_message>
Revert commit and Update requirements
</commit_message>
<xml_diff>
--- a/Documents/Sleeping Application Requirements.docx
+++ b/Documents/Sleeping Application Requirements.docx
@@ -241,9 +241,6 @@
           <w:p>
             <w:pPr>
               <w:jc w:val="center"/>
-              <w:rPr>
-                <w:rFonts w:hint="eastAsia"/>
-              </w:rPr>
             </w:pPr>
             <w:r>
               <w:rPr>
@@ -283,7 +280,6 @@
             <w:pPr>
               <w:jc w:val="center"/>
               <w:rPr>
-                <w:rFonts w:hint="eastAsia"/>
                 <w:b/>
                 <w:bCs/>
               </w:rPr>
@@ -302,6 +298,150 @@
                 <w:bCs/>
               </w:rPr>
               <w:t>/9</w:t>
+            </w:r>
+          </w:p>
+        </w:tc>
+      </w:tr>
+      <w:tr>
+        <w:tc>
+          <w:tcPr>
+            <w:tcW w:w="1413" w:type="dxa"/>
+          </w:tcPr>
+          <w:p>
+            <w:pPr>
+              <w:jc w:val="center"/>
+            </w:pPr>
+            <w:r>
+              <w:rPr>
+                <w:rFonts w:hint="eastAsia"/>
+              </w:rPr>
+              <w:t>0</w:t>
+            </w:r>
+            <w:r>
+              <w:t>.2</w:t>
+            </w:r>
+          </w:p>
+        </w:tc>
+        <w:tc>
+          <w:tcPr>
+            <w:tcW w:w="5953" w:type="dxa"/>
+          </w:tcPr>
+          <w:p>
+            <w:pPr>
+              <w:jc w:val="center"/>
+            </w:pPr>
+            <w:r>
+              <w:rPr>
+                <w:rFonts w:hint="eastAsia"/>
+              </w:rPr>
+              <w:t>T</w:t>
+            </w:r>
+            <w:r>
+              <w:t>he second Version. Shanshan adjusted the due date and added more requirements features according to the app design.</w:t>
+            </w:r>
+          </w:p>
+        </w:tc>
+        <w:tc>
+          <w:tcPr>
+            <w:tcW w:w="930" w:type="dxa"/>
+          </w:tcPr>
+          <w:p>
+            <w:pPr>
+              <w:jc w:val="center"/>
+              <w:rPr>
+                <w:b/>
+                <w:bCs/>
+              </w:rPr>
+            </w:pPr>
+            <w:r>
+              <w:rPr>
+                <w:rFonts w:hint="eastAsia"/>
+                <w:b/>
+                <w:bCs/>
+              </w:rPr>
+              <w:t>3</w:t>
+            </w:r>
+            <w:r>
+              <w:rPr>
+                <w:b/>
+                <w:bCs/>
+              </w:rPr>
+              <w:t>/25</w:t>
+            </w:r>
+          </w:p>
+        </w:tc>
+      </w:tr>
+      <w:tr>
+        <w:tc>
+          <w:tcPr>
+            <w:tcW w:w="1413" w:type="dxa"/>
+          </w:tcPr>
+          <w:p>
+            <w:pPr>
+              <w:jc w:val="center"/>
+            </w:pPr>
+            <w:r>
+              <w:rPr>
+                <w:rFonts w:hint="eastAsia"/>
+              </w:rPr>
+              <w:t>0</w:t>
+            </w:r>
+            <w:r>
+              <w:t>.3</w:t>
+            </w:r>
+          </w:p>
+        </w:tc>
+        <w:tc>
+          <w:tcPr>
+            <w:tcW w:w="5953" w:type="dxa"/>
+          </w:tcPr>
+          <w:p>
+            <w:pPr>
+              <w:jc w:val="center"/>
+            </w:pPr>
+            <w:r>
+              <w:rPr>
+                <w:rFonts w:hint="eastAsia"/>
+              </w:rPr>
+              <w:t>U</w:t>
+            </w:r>
+            <w:r>
+              <w:t xml:space="preserve">pdated the status, and modified User </w:t>
+            </w:r>
+            <w:r>
+              <w:t>Permanent</w:t>
+            </w:r>
+            <w:r>
+              <w:t xml:space="preserve"> data description, added Shanshan’s new tasks on 3/26/2021.</w:t>
+            </w:r>
+          </w:p>
+        </w:tc>
+        <w:tc>
+          <w:tcPr>
+            <w:tcW w:w="930" w:type="dxa"/>
+          </w:tcPr>
+          <w:p>
+            <w:pPr>
+              <w:jc w:val="center"/>
+              <w:rPr>
+                <w:b/>
+                <w:bCs/>
+              </w:rPr>
+            </w:pPr>
+            <w:r>
+              <w:rPr>
+                <w:rFonts w:hint="eastAsia"/>
+                <w:b/>
+                <w:bCs/>
+              </w:rPr>
+              <w:t>3</w:t>
+            </w:r>
+            <w:r>
+              <w:rPr>
+                <w:b/>
+                <w:bCs/>
+              </w:rPr>
+              <w:t>/26</w:t>
             </w:r>
           </w:p>
         </w:tc>
@@ -431,9 +571,6 @@
         </w:numPr>
         <w:ind w:firstLineChars="0"/>
         <w:jc w:val="left"/>
-        <w:rPr>
-          <w:rFonts w:hint="eastAsia"/>
-        </w:rPr>
       </w:pPr>
       <w:r>
         <w:rPr>
@@ -546,7 +683,7 @@
     <w:tbl>
       <w:tblPr>
         <w:tblStyle w:val="a4"/>
-        <w:tblW w:w="0" w:type="auto"/>
+        <w:tblW w:w="8359" w:type="dxa"/>
         <w:tblLook w:val="04A0" w:firstRow="1" w:lastRow="0" w:firstColumn="1" w:lastColumn="0" w:noHBand="0" w:noVBand="1"/>
       </w:tblPr>
       <w:tblGrid>
@@ -554,19 +691,16 @@
         <w:gridCol w:w="3302"/>
         <w:gridCol w:w="939"/>
         <w:gridCol w:w="1012"/>
-        <w:gridCol w:w="1082"/>
+        <w:gridCol w:w="1145"/>
       </w:tblGrid>
       <w:tr>
         <w:tc>
           <w:tcPr>
-            <w:tcW w:w="1206" w:type="dxa"/>
-          </w:tcPr>
-          <w:p>
-            <w:pPr>
-              <w:jc w:val="left"/>
-              <w:rPr>
-                <w:rFonts w:hint="eastAsia"/>
-              </w:rPr>
+            <w:tcW w:w="1961" w:type="dxa"/>
+          </w:tcPr>
+          <w:p>
+            <w:pPr>
+              <w:jc w:val="left"/>
             </w:pPr>
             <w:r>
               <w:t xml:space="preserve">Task </w:t>
@@ -584,14 +718,11 @@
         </w:tc>
         <w:tc>
           <w:tcPr>
-            <w:tcW w:w="4601" w:type="dxa"/>
-          </w:tcPr>
-          <w:p>
-            <w:pPr>
-              <w:jc w:val="left"/>
-              <w:rPr>
-                <w:rFonts w:hint="eastAsia"/>
-              </w:rPr>
+            <w:tcW w:w="3302" w:type="dxa"/>
+          </w:tcPr>
+          <w:p>
+            <w:pPr>
+              <w:jc w:val="left"/>
             </w:pPr>
             <w:r>
               <w:t>Description</w:t>
@@ -600,14 +731,11 @@
         </w:tc>
         <w:tc>
           <w:tcPr>
-            <w:tcW w:w="992" w:type="dxa"/>
-          </w:tcPr>
-          <w:p>
-            <w:pPr>
-              <w:jc w:val="left"/>
-              <w:rPr>
-                <w:rFonts w:hint="eastAsia"/>
-              </w:rPr>
+            <w:tcW w:w="939" w:type="dxa"/>
+          </w:tcPr>
+          <w:p>
+            <w:pPr>
+              <w:jc w:val="left"/>
             </w:pPr>
             <w:r>
               <w:rPr>
@@ -622,14 +750,11 @@
         </w:tc>
         <w:tc>
           <w:tcPr>
-            <w:tcW w:w="851" w:type="dxa"/>
-          </w:tcPr>
-          <w:p>
-            <w:pPr>
-              <w:jc w:val="left"/>
-              <w:rPr>
-                <w:rFonts w:hint="eastAsia"/>
-              </w:rPr>
+            <w:tcW w:w="1012" w:type="dxa"/>
+          </w:tcPr>
+          <w:p>
+            <w:pPr>
+              <w:jc w:val="left"/>
             </w:pPr>
             <w:r>
               <w:rPr>
@@ -644,14 +769,11 @@
         </w:tc>
         <w:tc>
           <w:tcPr>
-            <w:tcW w:w="646" w:type="dxa"/>
-          </w:tcPr>
-          <w:p>
-            <w:pPr>
-              <w:jc w:val="left"/>
-              <w:rPr>
-                <w:rFonts w:hint="eastAsia"/>
-              </w:rPr>
+            <w:tcW w:w="1145" w:type="dxa"/>
+          </w:tcPr>
+          <w:p>
+            <w:pPr>
+              <w:jc w:val="left"/>
             </w:pPr>
             <w:r>
               <w:rPr>
@@ -668,62 +790,71 @@
       <w:tr>
         <w:tc>
           <w:tcPr>
-            <w:tcW w:w="1206" w:type="dxa"/>
-          </w:tcPr>
-          <w:p>
-            <w:pPr>
-              <w:jc w:val="left"/>
-              <w:rPr>
-                <w:rFonts w:hint="eastAsia"/>
-              </w:rPr>
-            </w:pPr>
-            <w:r>
-              <w:rPr>
-                <w:rFonts w:hint="eastAsia"/>
+            <w:tcW w:w="1961" w:type="dxa"/>
+          </w:tcPr>
+          <w:p>
+            <w:pPr>
+              <w:jc w:val="left"/>
+              <w:rPr>
+                <w:highlight w:val="green"/>
+              </w:rPr>
+            </w:pPr>
+            <w:r>
+              <w:rPr>
+                <w:rFonts w:hint="eastAsia"/>
+                <w:highlight w:val="green"/>
               </w:rPr>
               <w:t>F</w:t>
             </w:r>
             <w:r>
+              <w:rPr>
+                <w:highlight w:val="green"/>
+              </w:rPr>
               <w:t>ront-end Interfaces-1</w:t>
             </w:r>
           </w:p>
         </w:tc>
         <w:tc>
           <w:tcPr>
-            <w:tcW w:w="4601" w:type="dxa"/>
-          </w:tcPr>
-          <w:p>
-            <w:pPr>
-              <w:jc w:val="left"/>
-              <w:rPr>
-                <w:rFonts w:hint="eastAsia"/>
-              </w:rPr>
-            </w:pPr>
-            <w:r>
-              <w:rPr>
-                <w:rFonts w:hint="eastAsia"/>
+            <w:tcW w:w="3302" w:type="dxa"/>
+          </w:tcPr>
+          <w:p>
+            <w:pPr>
+              <w:jc w:val="left"/>
+              <w:rPr>
+                <w:highlight w:val="green"/>
+              </w:rPr>
+            </w:pPr>
+            <w:r>
+              <w:rPr>
+                <w:rFonts w:hint="eastAsia"/>
+                <w:highlight w:val="green"/>
               </w:rPr>
               <w:t>T</w:t>
             </w:r>
             <w:r>
+              <w:rPr>
+                <w:highlight w:val="green"/>
+              </w:rPr>
               <w:t>he first front-end interface of the four core interfaces with a clock, sleeping time period and Alice.</w:t>
             </w:r>
           </w:p>
         </w:tc>
         <w:tc>
           <w:tcPr>
-            <w:tcW w:w="992" w:type="dxa"/>
-          </w:tcPr>
-          <w:p>
-            <w:pPr>
-              <w:jc w:val="left"/>
-              <w:rPr>
-                <w:rFonts w:hint="eastAsia"/>
-              </w:rPr>
-            </w:pPr>
-            <w:r>
-              <w:rPr>
-                <w:rFonts w:hint="eastAsia"/>
+            <w:tcW w:w="939" w:type="dxa"/>
+          </w:tcPr>
+          <w:p>
+            <w:pPr>
+              <w:jc w:val="left"/>
+              <w:rPr>
+                <w:highlight w:val="green"/>
+              </w:rPr>
+            </w:pPr>
+            <w:r>
+              <w:rPr>
+                <w:rFonts w:hint="eastAsia"/>
+                <w:highlight w:val="green"/>
               </w:rPr>
               <w:t>1</w:t>
             </w:r>
@@ -731,44 +862,52 @@
         </w:tc>
         <w:tc>
           <w:tcPr>
-            <w:tcW w:w="851" w:type="dxa"/>
-          </w:tcPr>
-          <w:p>
-            <w:pPr>
-              <w:jc w:val="left"/>
-              <w:rPr>
-                <w:rFonts w:hint="eastAsia"/>
-              </w:rPr>
-            </w:pPr>
-            <w:r>
-              <w:rPr>
-                <w:rFonts w:hint="eastAsia"/>
+            <w:tcW w:w="1012" w:type="dxa"/>
+          </w:tcPr>
+          <w:p>
+            <w:pPr>
+              <w:jc w:val="left"/>
+              <w:rPr>
+                <w:highlight w:val="green"/>
+              </w:rPr>
+            </w:pPr>
+            <w:r>
+              <w:rPr>
+                <w:rFonts w:hint="eastAsia"/>
+                <w:highlight w:val="green"/>
               </w:rPr>
               <w:t>3</w:t>
             </w:r>
             <w:r>
+              <w:rPr>
+                <w:highlight w:val="green"/>
+              </w:rPr>
               <w:t>/12</w:t>
             </w:r>
           </w:p>
         </w:tc>
         <w:tc>
           <w:tcPr>
-            <w:tcW w:w="646" w:type="dxa"/>
-          </w:tcPr>
-          <w:p>
-            <w:pPr>
-              <w:jc w:val="left"/>
-              <w:rPr>
-                <w:rFonts w:hint="eastAsia"/>
-              </w:rPr>
-            </w:pPr>
-            <w:r>
-              <w:rPr>
-                <w:rFonts w:hint="eastAsia"/>
+            <w:tcW w:w="1145" w:type="dxa"/>
+          </w:tcPr>
+          <w:p>
+            <w:pPr>
+              <w:jc w:val="left"/>
+              <w:rPr>
+                <w:highlight w:val="green"/>
+              </w:rPr>
+            </w:pPr>
+            <w:r>
+              <w:rPr>
+                <w:rFonts w:hint="eastAsia"/>
+                <w:highlight w:val="green"/>
               </w:rPr>
               <w:t>K</w:t>
             </w:r>
             <w:r>
+              <w:rPr>
+                <w:highlight w:val="green"/>
+              </w:rPr>
               <w:t>im</w:t>
             </w:r>
           </w:p>
@@ -777,74 +916,71 @@
       <w:tr>
         <w:tc>
           <w:tcPr>
-            <w:tcW w:w="1206" w:type="dxa"/>
-          </w:tcPr>
-          <w:p>
-            <w:pPr>
-              <w:jc w:val="left"/>
-              <w:rPr>
-                <w:rFonts w:hint="eastAsia"/>
-              </w:rPr>
-            </w:pPr>
-            <w:r>
-              <w:rPr>
-                <w:rFonts w:hint="eastAsia"/>
+            <w:tcW w:w="1961" w:type="dxa"/>
+          </w:tcPr>
+          <w:p>
+            <w:pPr>
+              <w:jc w:val="left"/>
+              <w:rPr>
+                <w:highlight w:val="green"/>
+              </w:rPr>
+            </w:pPr>
+            <w:r>
+              <w:rPr>
+                <w:rFonts w:hint="eastAsia"/>
+                <w:highlight w:val="green"/>
               </w:rPr>
               <w:t>F</w:t>
             </w:r>
             <w:r>
-              <w:t>ront-end Interfaces-</w:t>
-            </w:r>
-            <w:r>
-              <w:t>2, 3</w:t>
-            </w:r>
-          </w:p>
-        </w:tc>
-        <w:tc>
-          <w:tcPr>
-            <w:tcW w:w="4601" w:type="dxa"/>
-          </w:tcPr>
-          <w:p>
-            <w:pPr>
-              <w:jc w:val="left"/>
-              <w:rPr>
-                <w:rFonts w:hint="eastAsia"/>
-              </w:rPr>
-            </w:pPr>
-            <w:r>
-              <w:rPr>
-                <w:rFonts w:hint="eastAsia"/>
+              <w:rPr>
+                <w:highlight w:val="green"/>
+              </w:rPr>
+              <w:t>ront-end Interfaces-2, 3</w:t>
+            </w:r>
+          </w:p>
+        </w:tc>
+        <w:tc>
+          <w:tcPr>
+            <w:tcW w:w="3302" w:type="dxa"/>
+          </w:tcPr>
+          <w:p>
+            <w:pPr>
+              <w:jc w:val="left"/>
+              <w:rPr>
+                <w:highlight w:val="green"/>
+              </w:rPr>
+            </w:pPr>
+            <w:r>
+              <w:rPr>
+                <w:rFonts w:hint="eastAsia"/>
+                <w:highlight w:val="green"/>
               </w:rPr>
               <w:t>T</w:t>
             </w:r>
             <w:r>
-              <w:t xml:space="preserve">he </w:t>
-            </w:r>
-            <w:r>
-              <w:t>second and third</w:t>
-            </w:r>
-            <w:r>
-              <w:t xml:space="preserve"> front-end interface of the four core interfaces</w:t>
-            </w:r>
-            <w:r>
-              <w:t>, locking the screen during sleep</w:t>
-            </w:r>
-          </w:p>
-        </w:tc>
-        <w:tc>
-          <w:tcPr>
-            <w:tcW w:w="992" w:type="dxa"/>
-          </w:tcPr>
-          <w:p>
-            <w:pPr>
-              <w:jc w:val="left"/>
-              <w:rPr>
-                <w:rFonts w:hint="eastAsia"/>
-              </w:rPr>
-            </w:pPr>
-            <w:r>
-              <w:rPr>
-                <w:rFonts w:hint="eastAsia"/>
+              <w:rPr>
+                <w:highlight w:val="green"/>
+              </w:rPr>
+              <w:t>he second and third front-end interface of the four core interfaces, locking the screen during sleep</w:t>
+            </w:r>
+          </w:p>
+        </w:tc>
+        <w:tc>
+          <w:tcPr>
+            <w:tcW w:w="939" w:type="dxa"/>
+          </w:tcPr>
+          <w:p>
+            <w:pPr>
+              <w:jc w:val="left"/>
+              <w:rPr>
+                <w:highlight w:val="green"/>
+              </w:rPr>
+            </w:pPr>
+            <w:r>
+              <w:rPr>
+                <w:rFonts w:hint="eastAsia"/>
+                <w:highlight w:val="green"/>
               </w:rPr>
               <w:t>1</w:t>
             </w:r>
@@ -852,45 +988,46 @@
         </w:tc>
         <w:tc>
           <w:tcPr>
-            <w:tcW w:w="851" w:type="dxa"/>
-          </w:tcPr>
-          <w:p>
-            <w:pPr>
-              <w:jc w:val="left"/>
-              <w:rPr>
-                <w:rFonts w:hint="eastAsia"/>
-              </w:rPr>
-            </w:pPr>
-            <w:r>
-              <w:rPr>
-                <w:rFonts w:hint="eastAsia"/>
+            <w:tcW w:w="1012" w:type="dxa"/>
+          </w:tcPr>
+          <w:p>
+            <w:pPr>
+              <w:jc w:val="left"/>
+              <w:rPr>
+                <w:highlight w:val="green"/>
+              </w:rPr>
+            </w:pPr>
+            <w:r>
+              <w:rPr>
+                <w:rFonts w:hint="eastAsia"/>
+                <w:highlight w:val="green"/>
               </w:rPr>
               <w:t>3</w:t>
             </w:r>
             <w:r>
+              <w:rPr>
+                <w:highlight w:val="green"/>
+              </w:rPr>
               <w:t>/12</w:t>
             </w:r>
           </w:p>
         </w:tc>
         <w:tc>
           <w:tcPr>
-            <w:tcW w:w="646" w:type="dxa"/>
-          </w:tcPr>
-          <w:p>
-            <w:pPr>
-              <w:jc w:val="left"/>
-              <w:rPr>
-                <w:rFonts w:hint="eastAsia"/>
-              </w:rPr>
-            </w:pPr>
-            <w:r>
-              <w:rPr>
-                <w:rFonts w:hint="eastAsia"/>
-              </w:rPr>
-              <w:t>Y</w:t>
-            </w:r>
-            <w:r>
-              <w:t>u-Che Liu</w:t>
+            <w:tcW w:w="1145" w:type="dxa"/>
+          </w:tcPr>
+          <w:p>
+            <w:pPr>
+              <w:jc w:val="left"/>
+              <w:rPr>
+                <w:highlight w:val="green"/>
+              </w:rPr>
+            </w:pPr>
+            <w:r>
+              <w:rPr>
+                <w:highlight w:val="green"/>
+              </w:rPr>
+              <w:t>Spencer</w:t>
             </w:r>
           </w:p>
         </w:tc>
@@ -898,73 +1035,85 @@
       <w:tr>
         <w:tc>
           <w:tcPr>
-            <w:tcW w:w="1206" w:type="dxa"/>
-          </w:tcPr>
-          <w:p>
-            <w:pPr>
-              <w:jc w:val="left"/>
-              <w:rPr>
-                <w:rFonts w:hint="eastAsia"/>
-              </w:rPr>
-            </w:pPr>
-            <w:r>
-              <w:rPr>
-                <w:rFonts w:hint="eastAsia"/>
+            <w:tcW w:w="1961" w:type="dxa"/>
+          </w:tcPr>
+          <w:p>
+            <w:pPr>
+              <w:jc w:val="left"/>
+              <w:rPr>
+                <w:highlight w:val="green"/>
+              </w:rPr>
+            </w:pPr>
+            <w:r>
+              <w:rPr>
+                <w:rFonts w:hint="eastAsia"/>
+                <w:highlight w:val="green"/>
               </w:rPr>
               <w:t>F</w:t>
             </w:r>
             <w:r>
-              <w:t>ront-end Interfaces-</w:t>
-            </w:r>
-            <w:r>
-              <w:t>4</w:t>
-            </w:r>
-          </w:p>
-        </w:tc>
-        <w:tc>
-          <w:tcPr>
-            <w:tcW w:w="4601" w:type="dxa"/>
-          </w:tcPr>
-          <w:p>
-            <w:pPr>
-              <w:jc w:val="left"/>
-              <w:rPr>
-                <w:rFonts w:hint="eastAsia"/>
-              </w:rPr>
-            </w:pPr>
-            <w:r>
-              <w:rPr>
-                <w:rFonts w:hint="eastAsia"/>
+              <w:rPr>
+                <w:highlight w:val="green"/>
+              </w:rPr>
+              <w:t>ront-end Interfaces-4</w:t>
+            </w:r>
+          </w:p>
+        </w:tc>
+        <w:tc>
+          <w:tcPr>
+            <w:tcW w:w="3302" w:type="dxa"/>
+          </w:tcPr>
+          <w:p>
+            <w:pPr>
+              <w:jc w:val="left"/>
+              <w:rPr>
+                <w:highlight w:val="green"/>
+              </w:rPr>
+            </w:pPr>
+            <w:r>
+              <w:rPr>
+                <w:rFonts w:hint="eastAsia"/>
+                <w:highlight w:val="green"/>
               </w:rPr>
               <w:t>T</w:t>
             </w:r>
             <w:r>
+              <w:rPr>
+                <w:highlight w:val="green"/>
+              </w:rPr>
               <w:t xml:space="preserve">he fourth interface of the </w:t>
             </w:r>
             <w:proofErr w:type="gramStart"/>
             <w:r>
+              <w:rPr>
+                <w:highlight w:val="green"/>
+              </w:rPr>
               <w:t>for core</w:t>
             </w:r>
             <w:proofErr w:type="gramEnd"/>
             <w:r>
+              <w:rPr>
+                <w:highlight w:val="green"/>
+              </w:rPr>
               <w:t xml:space="preserve"> interfaces, showing a gift received by the user.</w:t>
             </w:r>
           </w:p>
         </w:tc>
         <w:tc>
           <w:tcPr>
-            <w:tcW w:w="992" w:type="dxa"/>
-          </w:tcPr>
-          <w:p>
-            <w:pPr>
-              <w:jc w:val="left"/>
-              <w:rPr>
-                <w:rFonts w:hint="eastAsia"/>
-              </w:rPr>
-            </w:pPr>
-            <w:r>
-              <w:rPr>
-                <w:rFonts w:hint="eastAsia"/>
+            <w:tcW w:w="939" w:type="dxa"/>
+          </w:tcPr>
+          <w:p>
+            <w:pPr>
+              <w:jc w:val="left"/>
+              <w:rPr>
+                <w:highlight w:val="green"/>
+              </w:rPr>
+            </w:pPr>
+            <w:r>
+              <w:rPr>
+                <w:rFonts w:hint="eastAsia"/>
+                <w:highlight w:val="green"/>
               </w:rPr>
               <w:t>1</w:t>
             </w:r>
@@ -972,44 +1121,52 @@
         </w:tc>
         <w:tc>
           <w:tcPr>
-            <w:tcW w:w="851" w:type="dxa"/>
-          </w:tcPr>
-          <w:p>
-            <w:pPr>
-              <w:jc w:val="left"/>
-              <w:rPr>
-                <w:rFonts w:hint="eastAsia"/>
-              </w:rPr>
-            </w:pPr>
-            <w:r>
-              <w:rPr>
-                <w:rFonts w:hint="eastAsia"/>
+            <w:tcW w:w="1012" w:type="dxa"/>
+          </w:tcPr>
+          <w:p>
+            <w:pPr>
+              <w:jc w:val="left"/>
+              <w:rPr>
+                <w:highlight w:val="green"/>
+              </w:rPr>
+            </w:pPr>
+            <w:r>
+              <w:rPr>
+                <w:rFonts w:hint="eastAsia"/>
+                <w:highlight w:val="green"/>
               </w:rPr>
               <w:t>3</w:t>
             </w:r>
             <w:r>
+              <w:rPr>
+                <w:highlight w:val="green"/>
+              </w:rPr>
               <w:t>/12</w:t>
             </w:r>
           </w:p>
         </w:tc>
         <w:tc>
           <w:tcPr>
-            <w:tcW w:w="646" w:type="dxa"/>
-          </w:tcPr>
-          <w:p>
-            <w:pPr>
-              <w:jc w:val="left"/>
-              <w:rPr>
-                <w:rFonts w:hint="eastAsia"/>
-              </w:rPr>
-            </w:pPr>
-            <w:r>
-              <w:rPr>
-                <w:rFonts w:hint="eastAsia"/>
+            <w:tcW w:w="1145" w:type="dxa"/>
+          </w:tcPr>
+          <w:p>
+            <w:pPr>
+              <w:jc w:val="left"/>
+              <w:rPr>
+                <w:highlight w:val="green"/>
+              </w:rPr>
+            </w:pPr>
+            <w:r>
+              <w:rPr>
+                <w:rFonts w:hint="eastAsia"/>
+                <w:highlight w:val="green"/>
               </w:rPr>
               <w:t>S</w:t>
             </w:r>
             <w:r>
+              <w:rPr>
+                <w:highlight w:val="green"/>
+              </w:rPr>
               <w:t>hanshan</w:t>
             </w:r>
           </w:p>
@@ -1018,35 +1175,45 @@
       <w:tr>
         <w:tc>
           <w:tcPr>
-            <w:tcW w:w="1206" w:type="dxa"/>
-          </w:tcPr>
-          <w:p>
-            <w:pPr>
-              <w:jc w:val="left"/>
-              <w:rPr>
-                <w:rFonts w:hint="eastAsia"/>
-              </w:rPr>
-            </w:pPr>
-            <w:r>
+            <w:tcW w:w="1961" w:type="dxa"/>
+          </w:tcPr>
+          <w:p>
+            <w:pPr>
+              <w:jc w:val="left"/>
+              <w:rPr>
+                <w:highlight w:val="green"/>
+              </w:rPr>
+            </w:pPr>
+            <w:r>
+              <w:rPr>
+                <w:highlight w:val="green"/>
+              </w:rPr>
               <w:t>Locking Screen Function</w:t>
             </w:r>
           </w:p>
         </w:tc>
         <w:tc>
           <w:tcPr>
-            <w:tcW w:w="4601" w:type="dxa"/>
-          </w:tcPr>
-          <w:p>
-            <w:pPr>
-              <w:jc w:val="left"/>
-            </w:pPr>
-            <w:r>
-              <w:rPr>
-                <w:rFonts w:hint="eastAsia"/>
+            <w:tcW w:w="3302" w:type="dxa"/>
+          </w:tcPr>
+          <w:p>
+            <w:pPr>
+              <w:jc w:val="left"/>
+              <w:rPr>
+                <w:highlight w:val="green"/>
+              </w:rPr>
+            </w:pPr>
+            <w:r>
+              <w:rPr>
+                <w:rFonts w:hint="eastAsia"/>
+                <w:highlight w:val="green"/>
               </w:rPr>
               <w:t>L</w:t>
             </w:r>
             <w:r>
+              <w:rPr>
+                <w:highlight w:val="green"/>
+              </w:rPr>
               <w:t>ocking Screen</w:t>
             </w:r>
           </w:p>
@@ -1054,25 +1221,26 @@
             <w:pPr>
               <w:jc w:val="left"/>
               <w:rPr>
-                <w:rFonts w:hint="eastAsia"/>
-              </w:rPr>
-            </w:pPr>
-          </w:p>
-        </w:tc>
-        <w:tc>
-          <w:tcPr>
-            <w:tcW w:w="992" w:type="dxa"/>
-          </w:tcPr>
-          <w:p>
-            <w:pPr>
-              <w:jc w:val="left"/>
-              <w:rPr>
-                <w:rFonts w:hint="eastAsia"/>
-              </w:rPr>
-            </w:pPr>
-            <w:r>
-              <w:rPr>
-                <w:rFonts w:hint="eastAsia"/>
+                <w:highlight w:val="green"/>
+              </w:rPr>
+            </w:pPr>
+          </w:p>
+        </w:tc>
+        <w:tc>
+          <w:tcPr>
+            <w:tcW w:w="939" w:type="dxa"/>
+          </w:tcPr>
+          <w:p>
+            <w:pPr>
+              <w:jc w:val="left"/>
+              <w:rPr>
+                <w:highlight w:val="green"/>
+              </w:rPr>
+            </w:pPr>
+            <w:r>
+              <w:rPr>
+                <w:rFonts w:hint="eastAsia"/>
+                <w:highlight w:val="green"/>
               </w:rPr>
               <w:t>1</w:t>
             </w:r>
@@ -1080,534 +1248,844 @@
         </w:tc>
         <w:tc>
           <w:tcPr>
-            <w:tcW w:w="851" w:type="dxa"/>
-          </w:tcPr>
-          <w:p>
-            <w:pPr>
-              <w:jc w:val="left"/>
-              <w:rPr>
-                <w:rFonts w:hint="eastAsia"/>
-              </w:rPr>
-            </w:pPr>
-            <w:r>
-              <w:rPr>
-                <w:rFonts w:hint="eastAsia"/>
+            <w:tcW w:w="1012" w:type="dxa"/>
+          </w:tcPr>
+          <w:p>
+            <w:pPr>
+              <w:jc w:val="left"/>
+              <w:rPr>
+                <w:highlight w:val="green"/>
+              </w:rPr>
+            </w:pPr>
+            <w:r>
+              <w:rPr>
+                <w:rFonts w:hint="eastAsia"/>
+                <w:highlight w:val="green"/>
               </w:rPr>
               <w:t>3</w:t>
             </w:r>
             <w:r>
+              <w:rPr>
+                <w:highlight w:val="green"/>
+              </w:rPr>
               <w:t>/20</w:t>
             </w:r>
           </w:p>
         </w:tc>
         <w:tc>
           <w:tcPr>
-            <w:tcW w:w="646" w:type="dxa"/>
-          </w:tcPr>
-          <w:p>
-            <w:pPr>
-              <w:jc w:val="left"/>
-              <w:rPr>
-                <w:rFonts w:hint="eastAsia"/>
-              </w:rPr>
-            </w:pPr>
+            <w:tcW w:w="1145" w:type="dxa"/>
+          </w:tcPr>
+          <w:p>
+            <w:pPr>
+              <w:jc w:val="left"/>
+              <w:rPr>
+                <w:highlight w:val="green"/>
+              </w:rPr>
+            </w:pPr>
+            <w:r>
+              <w:rPr>
+                <w:rFonts w:hint="eastAsia"/>
+                <w:highlight w:val="green"/>
+              </w:rPr>
+              <w:t>S</w:t>
+            </w:r>
+            <w:r>
+              <w:rPr>
+                <w:highlight w:val="green"/>
+              </w:rPr>
+              <w:t>pencer</w:t>
+            </w:r>
           </w:p>
         </w:tc>
       </w:tr>
       <w:tr>
         <w:tc>
           <w:tcPr>
-            <w:tcW w:w="1206" w:type="dxa"/>
-          </w:tcPr>
-          <w:p>
-            <w:pPr>
-              <w:jc w:val="left"/>
-            </w:pPr>
-            <w:r>
-              <w:rPr>
-                <w:rFonts w:hint="eastAsia"/>
-              </w:rPr>
-              <w:t>C</w:t>
-            </w:r>
-            <w:r>
-              <w:t>lock and Count Down Function</w:t>
-            </w:r>
-          </w:p>
-        </w:tc>
-        <w:tc>
-          <w:tcPr>
-            <w:tcW w:w="4601" w:type="dxa"/>
-          </w:tcPr>
-          <w:p>
-            <w:pPr>
-              <w:jc w:val="left"/>
-              <w:rPr>
-                <w:rFonts w:hint="eastAsia"/>
-              </w:rPr>
-            </w:pPr>
-            <w:r>
-              <w:t>Set up Sleeping time and Connect it with Locking Function</w:t>
-            </w:r>
-          </w:p>
-        </w:tc>
-        <w:tc>
-          <w:tcPr>
-            <w:tcW w:w="992" w:type="dxa"/>
-          </w:tcPr>
-          <w:p>
-            <w:pPr>
-              <w:jc w:val="left"/>
-              <w:rPr>
-                <w:rFonts w:hint="eastAsia"/>
-              </w:rPr>
-            </w:pPr>
-            <w:r>
-              <w:rPr>
-                <w:rFonts w:hint="eastAsia"/>
-              </w:rPr>
-              <w:t>1</w:t>
-            </w:r>
-          </w:p>
-        </w:tc>
-        <w:tc>
-          <w:tcPr>
-            <w:tcW w:w="851" w:type="dxa"/>
-          </w:tcPr>
-          <w:p>
-            <w:pPr>
-              <w:jc w:val="left"/>
-              <w:rPr>
-                <w:rFonts w:hint="eastAsia"/>
-              </w:rPr>
-            </w:pPr>
-            <w:r>
-              <w:rPr>
-                <w:rFonts w:hint="eastAsia"/>
+            <w:tcW w:w="1961" w:type="dxa"/>
+          </w:tcPr>
+          <w:p>
+            <w:pPr>
+              <w:jc w:val="left"/>
+              <w:rPr>
+                <w:highlight w:val="green"/>
+              </w:rPr>
+            </w:pPr>
+            <w:r>
+              <w:rPr>
+                <w:rFonts w:hint="eastAsia"/>
+                <w:highlight w:val="green"/>
+              </w:rPr>
+              <w:lastRenderedPageBreak/>
+              <w:t>G</w:t>
+            </w:r>
+            <w:r>
+              <w:rPr>
+                <w:highlight w:val="green"/>
+              </w:rPr>
+              <w:t>ift Function</w:t>
+            </w:r>
+          </w:p>
+        </w:tc>
+        <w:tc>
+          <w:tcPr>
+            <w:tcW w:w="3302" w:type="dxa"/>
+          </w:tcPr>
+          <w:p>
+            <w:pPr>
+              <w:jc w:val="left"/>
+              <w:rPr>
+                <w:highlight w:val="green"/>
+              </w:rPr>
+            </w:pPr>
+            <w:r>
+              <w:rPr>
+                <w:rFonts w:hint="eastAsia"/>
+                <w:highlight w:val="green"/>
+              </w:rPr>
+              <w:t>G</w:t>
+            </w:r>
+            <w:r>
+              <w:rPr>
+                <w:highlight w:val="green"/>
+              </w:rPr>
+              <w:t>iving Random Gift to User</w:t>
+            </w:r>
+          </w:p>
+        </w:tc>
+        <w:tc>
+          <w:tcPr>
+            <w:tcW w:w="939" w:type="dxa"/>
+          </w:tcPr>
+          <w:p>
+            <w:pPr>
+              <w:jc w:val="left"/>
+              <w:rPr>
+                <w:highlight w:val="green"/>
+              </w:rPr>
+            </w:pPr>
+            <w:r>
+              <w:rPr>
+                <w:rFonts w:hint="eastAsia"/>
+                <w:highlight w:val="green"/>
+              </w:rPr>
+              <w:t>2</w:t>
+            </w:r>
+          </w:p>
+        </w:tc>
+        <w:tc>
+          <w:tcPr>
+            <w:tcW w:w="1012" w:type="dxa"/>
+          </w:tcPr>
+          <w:p>
+            <w:pPr>
+              <w:jc w:val="left"/>
+              <w:rPr>
+                <w:highlight w:val="green"/>
+              </w:rPr>
+            </w:pPr>
+            <w:r>
+              <w:rPr>
+                <w:rFonts w:hint="eastAsia"/>
+                <w:highlight w:val="green"/>
               </w:rPr>
               <w:t>3</w:t>
             </w:r>
             <w:r>
+              <w:rPr>
+                <w:highlight w:val="green"/>
+              </w:rPr>
               <w:t>/20</w:t>
             </w:r>
           </w:p>
         </w:tc>
         <w:tc>
           <w:tcPr>
-            <w:tcW w:w="646" w:type="dxa"/>
-          </w:tcPr>
-          <w:p>
-            <w:pPr>
-              <w:jc w:val="left"/>
-              <w:rPr>
-                <w:rFonts w:hint="eastAsia"/>
-              </w:rPr>
-            </w:pPr>
+            <w:tcW w:w="1145" w:type="dxa"/>
+          </w:tcPr>
+          <w:p>
+            <w:pPr>
+              <w:jc w:val="left"/>
+              <w:rPr>
+                <w:highlight w:val="green"/>
+              </w:rPr>
+            </w:pPr>
+            <w:r>
+              <w:rPr>
+                <w:highlight w:val="green"/>
+              </w:rPr>
+              <w:t>Shanshan</w:t>
+            </w:r>
           </w:p>
         </w:tc>
       </w:tr>
       <w:tr>
         <w:tc>
           <w:tcPr>
-            <w:tcW w:w="1206" w:type="dxa"/>
-          </w:tcPr>
-          <w:p>
-            <w:pPr>
-              <w:jc w:val="left"/>
-            </w:pPr>
-            <w:r>
-              <w:rPr>
-                <w:rFonts w:hint="eastAsia"/>
-              </w:rPr>
-              <w:t>G</w:t>
-            </w:r>
-            <w:r>
-              <w:t>ift Function</w:t>
-            </w:r>
-          </w:p>
-        </w:tc>
-        <w:tc>
-          <w:tcPr>
-            <w:tcW w:w="4601" w:type="dxa"/>
-          </w:tcPr>
-          <w:p>
-            <w:pPr>
-              <w:jc w:val="left"/>
-              <w:rPr>
-                <w:rFonts w:hint="eastAsia"/>
-              </w:rPr>
-            </w:pPr>
-            <w:r>
-              <w:rPr>
-                <w:rFonts w:hint="eastAsia"/>
-              </w:rPr>
-              <w:t>G</w:t>
-            </w:r>
-            <w:r>
-              <w:t>iving Random Gift</w:t>
-            </w:r>
-            <w:r>
-              <w:t xml:space="preserve"> to User</w:t>
-            </w:r>
-          </w:p>
-        </w:tc>
-        <w:tc>
-          <w:tcPr>
-            <w:tcW w:w="992" w:type="dxa"/>
-          </w:tcPr>
-          <w:p>
-            <w:pPr>
-              <w:jc w:val="left"/>
-              <w:rPr>
-                <w:rFonts w:hint="eastAsia"/>
-              </w:rPr>
-            </w:pPr>
-            <w:r>
-              <w:rPr>
-                <w:rFonts w:hint="eastAsia"/>
-              </w:rPr>
-              <w:t>2</w:t>
-            </w:r>
-          </w:p>
-        </w:tc>
-        <w:tc>
-          <w:tcPr>
-            <w:tcW w:w="851" w:type="dxa"/>
-          </w:tcPr>
-          <w:p>
-            <w:pPr>
-              <w:jc w:val="left"/>
-              <w:rPr>
-                <w:rFonts w:hint="eastAsia"/>
-              </w:rPr>
-            </w:pPr>
-            <w:r>
-              <w:rPr>
-                <w:rFonts w:hint="eastAsia"/>
+            <w:tcW w:w="1961" w:type="dxa"/>
+          </w:tcPr>
+          <w:p>
+            <w:pPr>
+              <w:jc w:val="left"/>
+              <w:rPr>
+                <w:highlight w:val="green"/>
+              </w:rPr>
+            </w:pPr>
+            <w:r>
+              <w:rPr>
+                <w:rFonts w:hint="eastAsia"/>
+                <w:highlight w:val="green"/>
+              </w:rPr>
+              <w:t>C</w:t>
+            </w:r>
+            <w:r>
+              <w:rPr>
+                <w:highlight w:val="green"/>
+              </w:rPr>
+              <w:t>lock and Count Down Function</w:t>
+            </w:r>
+          </w:p>
+        </w:tc>
+        <w:tc>
+          <w:tcPr>
+            <w:tcW w:w="3302" w:type="dxa"/>
+          </w:tcPr>
+          <w:p>
+            <w:pPr>
+              <w:jc w:val="left"/>
+              <w:rPr>
+                <w:highlight w:val="green"/>
+              </w:rPr>
+            </w:pPr>
+            <w:r>
+              <w:rPr>
+                <w:highlight w:val="green"/>
+              </w:rPr>
+              <w:t>Set up Sleeping time and Connect it with Locking Function</w:t>
+            </w:r>
+          </w:p>
+        </w:tc>
+        <w:tc>
+          <w:tcPr>
+            <w:tcW w:w="939" w:type="dxa"/>
+          </w:tcPr>
+          <w:p>
+            <w:pPr>
+              <w:jc w:val="left"/>
+              <w:rPr>
+                <w:highlight w:val="green"/>
+              </w:rPr>
+            </w:pPr>
+            <w:r>
+              <w:rPr>
+                <w:rFonts w:hint="eastAsia"/>
+                <w:highlight w:val="green"/>
+              </w:rPr>
+              <w:t>1</w:t>
+            </w:r>
+          </w:p>
+        </w:tc>
+        <w:tc>
+          <w:tcPr>
+            <w:tcW w:w="1012" w:type="dxa"/>
+          </w:tcPr>
+          <w:p>
+            <w:pPr>
+              <w:jc w:val="left"/>
+              <w:rPr>
+                <w:highlight w:val="green"/>
+              </w:rPr>
+            </w:pPr>
+            <w:r>
+              <w:rPr>
+                <w:rFonts w:hint="eastAsia"/>
+                <w:highlight w:val="green"/>
               </w:rPr>
               <w:t>3</w:t>
             </w:r>
             <w:r>
-              <w:t>/20</w:t>
-            </w:r>
-          </w:p>
-        </w:tc>
-        <w:tc>
-          <w:tcPr>
-            <w:tcW w:w="646" w:type="dxa"/>
-          </w:tcPr>
-          <w:p>
-            <w:pPr>
-              <w:jc w:val="left"/>
-              <w:rPr>
-                <w:rFonts w:hint="eastAsia"/>
-              </w:rPr>
-            </w:pPr>
+              <w:rPr>
+                <w:highlight w:val="green"/>
+              </w:rPr>
+              <w:t>/24</w:t>
+            </w:r>
+          </w:p>
+        </w:tc>
+        <w:tc>
+          <w:tcPr>
+            <w:tcW w:w="1145" w:type="dxa"/>
+          </w:tcPr>
+          <w:p>
+            <w:pPr>
+              <w:jc w:val="left"/>
+              <w:rPr>
+                <w:highlight w:val="green"/>
+              </w:rPr>
+            </w:pPr>
+            <w:r>
+              <w:rPr>
+                <w:rFonts w:hint="eastAsia"/>
+                <w:highlight w:val="green"/>
+              </w:rPr>
+              <w:t>S</w:t>
+            </w:r>
+            <w:r>
+              <w:rPr>
+                <w:highlight w:val="green"/>
+              </w:rPr>
+              <w:t>pencer</w:t>
+            </w:r>
           </w:p>
         </w:tc>
       </w:tr>
       <w:tr>
         <w:tc>
           <w:tcPr>
-            <w:tcW w:w="1206" w:type="dxa"/>
-          </w:tcPr>
-          <w:p>
-            <w:pPr>
-              <w:jc w:val="left"/>
-              <w:rPr>
-                <w:rFonts w:hint="eastAsia"/>
-              </w:rPr>
-            </w:pPr>
-            <w:r>
-              <w:rPr>
-                <w:rFonts w:hint="eastAsia"/>
-              </w:rPr>
-              <w:t>G</w:t>
-            </w:r>
-            <w:r>
-              <w:t>ame Interfaces</w:t>
-            </w:r>
-          </w:p>
-        </w:tc>
-        <w:tc>
-          <w:tcPr>
-            <w:tcW w:w="4601" w:type="dxa"/>
-          </w:tcPr>
-          <w:p>
-            <w:pPr>
-              <w:jc w:val="left"/>
-              <w:rPr>
-                <w:rFonts w:hint="eastAsia"/>
-              </w:rPr>
-            </w:pPr>
-          </w:p>
-        </w:tc>
-        <w:tc>
-          <w:tcPr>
-            <w:tcW w:w="992" w:type="dxa"/>
-          </w:tcPr>
-          <w:p>
-            <w:pPr>
-              <w:jc w:val="left"/>
-              <w:rPr>
-                <w:rFonts w:hint="eastAsia"/>
-              </w:rPr>
-            </w:pPr>
-            <w:r>
-              <w:rPr>
-                <w:rFonts w:hint="eastAsia"/>
+            <w:tcW w:w="1961" w:type="dxa"/>
+          </w:tcPr>
+          <w:p>
+            <w:pPr>
+              <w:jc w:val="left"/>
+              <w:rPr>
+                <w:highlight w:val="green"/>
+              </w:rPr>
+            </w:pPr>
+            <w:r>
+              <w:rPr>
+                <w:rFonts w:hint="eastAsia"/>
+                <w:highlight w:val="green"/>
+              </w:rPr>
+              <w:t>C</w:t>
+            </w:r>
+            <w:r>
+              <w:rPr>
+                <w:highlight w:val="green"/>
+              </w:rPr>
+              <w:t xml:space="preserve">lock’s </w:t>
+            </w:r>
+            <w:proofErr w:type="spellStart"/>
+            <w:r>
+              <w:rPr>
+                <w:highlight w:val="green"/>
+              </w:rPr>
+              <w:t>onClick</w:t>
+            </w:r>
+            <w:proofErr w:type="spellEnd"/>
+            <w:r>
+              <w:rPr>
+                <w:highlight w:val="green"/>
+              </w:rPr>
+              <w:t xml:space="preserve"> Method</w:t>
+            </w:r>
+          </w:p>
+        </w:tc>
+        <w:tc>
+          <w:tcPr>
+            <w:tcW w:w="3302" w:type="dxa"/>
+          </w:tcPr>
+          <w:p>
+            <w:pPr>
+              <w:jc w:val="left"/>
+              <w:rPr>
+                <w:highlight w:val="green"/>
+              </w:rPr>
+            </w:pPr>
+            <w:r>
+              <w:rPr>
+                <w:rFonts w:hint="eastAsia"/>
+                <w:highlight w:val="green"/>
+              </w:rPr>
+              <w:t>W</w:t>
+            </w:r>
+            <w:r>
+              <w:rPr>
+                <w:highlight w:val="green"/>
+              </w:rPr>
+              <w:t xml:space="preserve">hen the user </w:t>
+            </w:r>
+            <w:proofErr w:type="gramStart"/>
+            <w:r>
+              <w:rPr>
+                <w:highlight w:val="green"/>
+              </w:rPr>
+              <w:t>click</w:t>
+            </w:r>
+            <w:proofErr w:type="gramEnd"/>
+            <w:r>
+              <w:rPr>
+                <w:highlight w:val="green"/>
+              </w:rPr>
+              <w:t xml:space="preserve"> the clock, the function will invoke the lock screen activity</w:t>
+            </w:r>
+          </w:p>
+        </w:tc>
+        <w:tc>
+          <w:tcPr>
+            <w:tcW w:w="939" w:type="dxa"/>
+          </w:tcPr>
+          <w:p>
+            <w:pPr>
+              <w:jc w:val="left"/>
+              <w:rPr>
+                <w:highlight w:val="green"/>
+              </w:rPr>
+            </w:pPr>
+            <w:r>
+              <w:rPr>
+                <w:rFonts w:hint="eastAsia"/>
+                <w:highlight w:val="green"/>
+              </w:rPr>
+              <w:t>2</w:t>
+            </w:r>
+          </w:p>
+        </w:tc>
+        <w:tc>
+          <w:tcPr>
+            <w:tcW w:w="1012" w:type="dxa"/>
+          </w:tcPr>
+          <w:p>
+            <w:pPr>
+              <w:jc w:val="left"/>
+              <w:rPr>
+                <w:highlight w:val="green"/>
+              </w:rPr>
+            </w:pPr>
+            <w:r>
+              <w:rPr>
+                <w:rFonts w:hint="eastAsia"/>
+                <w:highlight w:val="green"/>
               </w:rPr>
               <w:t>3</w:t>
             </w:r>
-          </w:p>
-        </w:tc>
-        <w:tc>
-          <w:tcPr>
-            <w:tcW w:w="851" w:type="dxa"/>
-          </w:tcPr>
-          <w:p>
-            <w:pPr>
-              <w:jc w:val="left"/>
-              <w:rPr>
-                <w:rFonts w:hint="eastAsia"/>
-              </w:rPr>
-            </w:pPr>
-            <w:r>
-              <w:rPr>
-                <w:rFonts w:hint="eastAsia"/>
-              </w:rPr>
-              <w:t>3</w:t>
-            </w:r>
-            <w:r>
-              <w:t>/20</w:t>
-            </w:r>
-          </w:p>
-        </w:tc>
-        <w:tc>
-          <w:tcPr>
-            <w:tcW w:w="646" w:type="dxa"/>
-          </w:tcPr>
-          <w:p>
-            <w:pPr>
-              <w:jc w:val="left"/>
-              <w:rPr>
-                <w:rFonts w:hint="eastAsia"/>
-              </w:rPr>
-            </w:pPr>
+            <w:r>
+              <w:rPr>
+                <w:highlight w:val="green"/>
+              </w:rPr>
+              <w:t>/25</w:t>
+            </w:r>
+          </w:p>
+        </w:tc>
+        <w:tc>
+          <w:tcPr>
+            <w:tcW w:w="1145" w:type="dxa"/>
+          </w:tcPr>
+          <w:p>
+            <w:pPr>
+              <w:jc w:val="left"/>
+              <w:rPr>
+                <w:highlight w:val="green"/>
+              </w:rPr>
+            </w:pPr>
+            <w:r>
+              <w:rPr>
+                <w:rFonts w:hint="eastAsia"/>
+                <w:highlight w:val="green"/>
+              </w:rPr>
+              <w:t>K</w:t>
+            </w:r>
+            <w:r>
+              <w:rPr>
+                <w:highlight w:val="green"/>
+              </w:rPr>
+              <w:t>im</w:t>
+            </w:r>
           </w:p>
         </w:tc>
       </w:tr>
       <w:tr>
         <w:tc>
           <w:tcPr>
-            <w:tcW w:w="1206" w:type="dxa"/>
-          </w:tcPr>
-          <w:p>
-            <w:pPr>
-              <w:jc w:val="left"/>
-              <w:rPr>
-                <w:rFonts w:hint="eastAsia"/>
-              </w:rPr>
-            </w:pPr>
-            <w:r>
-              <w:rPr>
-                <w:rFonts w:hint="eastAsia"/>
-              </w:rPr>
-              <w:t>S</w:t>
-            </w:r>
-            <w:r>
-              <w:t>uggestion</w:t>
-            </w:r>
-          </w:p>
-        </w:tc>
-        <w:tc>
-          <w:tcPr>
-            <w:tcW w:w="4601" w:type="dxa"/>
-          </w:tcPr>
-          <w:p>
-            <w:pPr>
-              <w:jc w:val="left"/>
-              <w:rPr>
-                <w:rFonts w:hint="eastAsia"/>
-              </w:rPr>
-            </w:pPr>
-            <w:r>
-              <w:rPr>
-                <w:rFonts w:hint="eastAsia"/>
-              </w:rPr>
-              <w:t>S</w:t>
-            </w:r>
-            <w:r>
-              <w:t xml:space="preserve">uggestion such as turn on the </w:t>
-            </w:r>
-            <w:r>
-              <w:lastRenderedPageBreak/>
-              <w:t>night mode</w:t>
-            </w:r>
-          </w:p>
-        </w:tc>
-        <w:tc>
-          <w:tcPr>
-            <w:tcW w:w="992" w:type="dxa"/>
-          </w:tcPr>
-          <w:p>
-            <w:pPr>
-              <w:jc w:val="left"/>
-              <w:rPr>
-                <w:rFonts w:hint="eastAsia"/>
-              </w:rPr>
-            </w:pPr>
-            <w:r>
-              <w:rPr>
-                <w:rFonts w:hint="eastAsia"/>
-              </w:rPr>
-              <w:lastRenderedPageBreak/>
+            <w:tcW w:w="1961" w:type="dxa"/>
+          </w:tcPr>
+          <w:p>
+            <w:pPr>
+              <w:jc w:val="left"/>
+              <w:rPr>
+                <w:highlight w:val="green"/>
+              </w:rPr>
+            </w:pPr>
+            <w:r>
+              <w:rPr>
+                <w:rFonts w:hint="eastAsia"/>
+                <w:highlight w:val="green"/>
+              </w:rPr>
+              <w:t>M</w:t>
+            </w:r>
+            <w:r>
+              <w:rPr>
+                <w:highlight w:val="green"/>
+              </w:rPr>
+              <w:t xml:space="preserve">erge </w:t>
+            </w:r>
+            <w:proofErr w:type="spellStart"/>
+            <w:r>
+              <w:rPr>
+                <w:highlight w:val="green"/>
+              </w:rPr>
+              <w:t>MainPage</w:t>
+            </w:r>
+            <w:proofErr w:type="spellEnd"/>
+            <w:r>
+              <w:rPr>
+                <w:highlight w:val="green"/>
+              </w:rPr>
+              <w:t xml:space="preserve"> and </w:t>
+            </w:r>
+            <w:proofErr w:type="spellStart"/>
+            <w:r>
+              <w:rPr>
+                <w:highlight w:val="green"/>
+              </w:rPr>
+              <w:t>TimePicker</w:t>
+            </w:r>
+            <w:proofErr w:type="spellEnd"/>
+          </w:p>
+        </w:tc>
+        <w:tc>
+          <w:tcPr>
+            <w:tcW w:w="3302" w:type="dxa"/>
+          </w:tcPr>
+          <w:p>
+            <w:pPr>
+              <w:jc w:val="left"/>
+              <w:rPr>
+                <w:highlight w:val="green"/>
+              </w:rPr>
+            </w:pPr>
+          </w:p>
+        </w:tc>
+        <w:tc>
+          <w:tcPr>
+            <w:tcW w:w="939" w:type="dxa"/>
+          </w:tcPr>
+          <w:p>
+            <w:pPr>
+              <w:jc w:val="left"/>
+              <w:rPr>
+                <w:highlight w:val="green"/>
+              </w:rPr>
+            </w:pPr>
+            <w:r>
+              <w:rPr>
+                <w:rFonts w:hint="eastAsia"/>
+                <w:highlight w:val="green"/>
+              </w:rPr>
+              <w:t>2</w:t>
+            </w:r>
+          </w:p>
+        </w:tc>
+        <w:tc>
+          <w:tcPr>
+            <w:tcW w:w="1012" w:type="dxa"/>
+          </w:tcPr>
+          <w:p>
+            <w:pPr>
+              <w:jc w:val="left"/>
+              <w:rPr>
+                <w:highlight w:val="green"/>
+              </w:rPr>
+            </w:pPr>
+            <w:r>
+              <w:rPr>
+                <w:rFonts w:hint="eastAsia"/>
+                <w:highlight w:val="green"/>
+              </w:rPr>
               <w:t>3</w:t>
             </w:r>
-          </w:p>
-        </w:tc>
-        <w:tc>
-          <w:tcPr>
-            <w:tcW w:w="851" w:type="dxa"/>
-          </w:tcPr>
-          <w:p>
-            <w:pPr>
-              <w:jc w:val="left"/>
-              <w:rPr>
-                <w:rFonts w:hint="eastAsia"/>
-              </w:rPr>
-            </w:pPr>
-            <w:r>
-              <w:rPr>
-                <w:rFonts w:hint="eastAsia"/>
-              </w:rPr>
-              <w:t>3</w:t>
-            </w:r>
-            <w:r>
-              <w:t>/27</w:t>
-            </w:r>
-          </w:p>
-        </w:tc>
-        <w:tc>
-          <w:tcPr>
-            <w:tcW w:w="646" w:type="dxa"/>
-          </w:tcPr>
-          <w:p>
-            <w:pPr>
-              <w:jc w:val="left"/>
-              <w:rPr>
-                <w:rFonts w:hint="eastAsia"/>
-              </w:rPr>
-            </w:pPr>
+            <w:r>
+              <w:rPr>
+                <w:highlight w:val="green"/>
+              </w:rPr>
+              <w:t>/25</w:t>
+            </w:r>
+          </w:p>
+        </w:tc>
+        <w:tc>
+          <w:tcPr>
+            <w:tcW w:w="1145" w:type="dxa"/>
+          </w:tcPr>
+          <w:p>
+            <w:pPr>
+              <w:jc w:val="left"/>
+              <w:rPr>
+                <w:highlight w:val="green"/>
+              </w:rPr>
+            </w:pPr>
+            <w:r>
+              <w:rPr>
+                <w:rFonts w:hint="eastAsia"/>
+                <w:highlight w:val="green"/>
+              </w:rPr>
+              <w:t>K</w:t>
+            </w:r>
+            <w:r>
+              <w:rPr>
+                <w:highlight w:val="green"/>
+              </w:rPr>
+              <w:t>im &amp; Spencer</w:t>
+            </w:r>
           </w:p>
         </w:tc>
       </w:tr>
       <w:tr>
         <w:tc>
           <w:tcPr>
-            <w:tcW w:w="1206" w:type="dxa"/>
-          </w:tcPr>
-          <w:p>
-            <w:pPr>
-              <w:jc w:val="left"/>
-              <w:rPr>
-                <w:rFonts w:hint="eastAsia"/>
-              </w:rPr>
-            </w:pPr>
-            <w:r>
-              <w:rPr>
-                <w:rFonts w:hint="eastAsia"/>
-              </w:rPr>
-              <w:t>U</w:t>
-            </w:r>
-            <w:r>
-              <w:t xml:space="preserve">ser </w:t>
-            </w:r>
-            <w:proofErr w:type="gramStart"/>
-            <w:r>
-              <w:t>Database(</w:t>
-            </w:r>
-            <w:proofErr w:type="gramEnd"/>
-            <w:r>
-              <w:t>Optional)</w:t>
-            </w:r>
-          </w:p>
-        </w:tc>
-        <w:tc>
-          <w:tcPr>
-            <w:tcW w:w="4601" w:type="dxa"/>
-          </w:tcPr>
-          <w:p>
-            <w:pPr>
-              <w:jc w:val="left"/>
-              <w:rPr>
-                <w:rFonts w:hint="eastAsia"/>
-              </w:rPr>
-            </w:pPr>
-          </w:p>
-        </w:tc>
-        <w:tc>
-          <w:tcPr>
-            <w:tcW w:w="992" w:type="dxa"/>
-          </w:tcPr>
-          <w:p>
-            <w:pPr>
-              <w:jc w:val="left"/>
-              <w:rPr>
-                <w:rFonts w:hint="eastAsia"/>
-              </w:rPr>
-            </w:pPr>
-            <w:r>
+            <w:tcW w:w="1961" w:type="dxa"/>
+          </w:tcPr>
+          <w:p>
+            <w:pPr>
+              <w:jc w:val="left"/>
+              <w:rPr>
+                <w:highlight w:val="green"/>
+              </w:rPr>
+            </w:pPr>
+            <w:r>
+              <w:rPr>
+                <w:rFonts w:hint="eastAsia"/>
+                <w:highlight w:val="green"/>
+              </w:rPr>
+              <w:t>G</w:t>
+            </w:r>
+            <w:r>
+              <w:rPr>
+                <w:highlight w:val="green"/>
+              </w:rPr>
+              <w:t>ame Interfaces</w:t>
+            </w:r>
+          </w:p>
+        </w:tc>
+        <w:tc>
+          <w:tcPr>
+            <w:tcW w:w="3302" w:type="dxa"/>
+          </w:tcPr>
+          <w:p>
+            <w:pPr>
+              <w:jc w:val="left"/>
+              <w:rPr>
+                <w:highlight w:val="green"/>
+              </w:rPr>
+            </w:pPr>
+            <w:r>
+              <w:rPr>
+                <w:rFonts w:hint="eastAsia"/>
+                <w:highlight w:val="green"/>
+              </w:rPr>
+              <w:t>S</w:t>
+            </w:r>
+            <w:r>
+              <w:rPr>
+                <w:highlight w:val="green"/>
+              </w:rPr>
+              <w:t>imple Store and Virtual Coins</w:t>
+            </w:r>
+          </w:p>
+        </w:tc>
+        <w:tc>
+          <w:tcPr>
+            <w:tcW w:w="939" w:type="dxa"/>
+          </w:tcPr>
+          <w:p>
+            <w:pPr>
+              <w:jc w:val="left"/>
+              <w:rPr>
+                <w:highlight w:val="green"/>
+              </w:rPr>
+            </w:pPr>
+            <w:r>
+              <w:rPr>
+                <w:rFonts w:hint="eastAsia"/>
+                <w:highlight w:val="green"/>
+              </w:rPr>
               <w:t>4</w:t>
             </w:r>
           </w:p>
         </w:tc>
         <w:tc>
           <w:tcPr>
-            <w:tcW w:w="851" w:type="dxa"/>
-          </w:tcPr>
-          <w:p>
-            <w:pPr>
-              <w:jc w:val="left"/>
-              <w:rPr>
-                <w:rFonts w:hint="eastAsia"/>
-              </w:rPr>
-            </w:pPr>
-            <w:r>
-              <w:rPr>
-                <w:rFonts w:hint="eastAsia"/>
+            <w:tcW w:w="1012" w:type="dxa"/>
+          </w:tcPr>
+          <w:p>
+            <w:pPr>
+              <w:jc w:val="left"/>
+              <w:rPr>
+                <w:highlight w:val="green"/>
+              </w:rPr>
+            </w:pPr>
+            <w:r>
+              <w:rPr>
+                <w:rFonts w:hint="eastAsia"/>
+                <w:highlight w:val="green"/>
               </w:rPr>
               <w:t>3</w:t>
             </w:r>
             <w:r>
-              <w:t>/27</w:t>
-            </w:r>
-          </w:p>
-        </w:tc>
-        <w:tc>
-          <w:tcPr>
-            <w:tcW w:w="646" w:type="dxa"/>
-          </w:tcPr>
-          <w:p>
-            <w:pPr>
-              <w:jc w:val="left"/>
-              <w:rPr>
-                <w:rFonts w:hint="eastAsia"/>
-              </w:rPr>
-            </w:pPr>
+              <w:rPr>
+                <w:highlight w:val="green"/>
+              </w:rPr>
+              <w:t>/25</w:t>
+            </w:r>
+          </w:p>
+        </w:tc>
+        <w:tc>
+          <w:tcPr>
+            <w:tcW w:w="1145" w:type="dxa"/>
+          </w:tcPr>
+          <w:p>
+            <w:pPr>
+              <w:jc w:val="left"/>
+              <w:rPr>
+                <w:highlight w:val="green"/>
+              </w:rPr>
+            </w:pPr>
+            <w:r>
+              <w:rPr>
+                <w:rFonts w:hint="eastAsia"/>
+                <w:highlight w:val="green"/>
+              </w:rPr>
+              <w:t>S</w:t>
+            </w:r>
+            <w:r>
+              <w:rPr>
+                <w:highlight w:val="green"/>
+              </w:rPr>
+              <w:t>hanshan</w:t>
+            </w:r>
           </w:p>
         </w:tc>
       </w:tr>
       <w:tr>
         <w:tc>
           <w:tcPr>
-            <w:tcW w:w="1206" w:type="dxa"/>
-          </w:tcPr>
-          <w:p>
-            <w:pPr>
-              <w:jc w:val="left"/>
-              <w:rPr>
-                <w:rFonts w:hint="eastAsia"/>
-              </w:rPr>
+            <w:tcW w:w="1961" w:type="dxa"/>
+          </w:tcPr>
+          <w:p>
+            <w:pPr>
+              <w:jc w:val="left"/>
+            </w:pPr>
+            <w:r>
+              <w:rPr>
+                <w:rFonts w:hint="eastAsia"/>
+              </w:rPr>
+              <w:t>U</w:t>
+            </w:r>
+            <w:r>
+              <w:t>ser Permanent Data</w:t>
+            </w:r>
+          </w:p>
+        </w:tc>
+        <w:tc>
+          <w:tcPr>
+            <w:tcW w:w="3302" w:type="dxa"/>
+          </w:tcPr>
+          <w:p>
+            <w:pPr>
+              <w:pStyle w:val="a3"/>
+              <w:numPr>
+                <w:ilvl w:val="0"/>
+                <w:numId w:val="2"/>
+              </w:numPr>
+              <w:ind w:firstLineChars="0"/>
+              <w:jc w:val="left"/>
+            </w:pPr>
+            <w:r>
+              <w:rPr>
+                <w:rFonts w:hint="eastAsia"/>
+              </w:rPr>
+              <w:t>V</w:t>
+            </w:r>
+            <w:r>
+              <w:t>irtual Coins (int) get, set</w:t>
+            </w:r>
+          </w:p>
+          <w:p>
+            <w:pPr>
+              <w:pStyle w:val="a3"/>
+              <w:numPr>
+                <w:ilvl w:val="0"/>
+                <w:numId w:val="2"/>
+              </w:numPr>
+              <w:ind w:firstLineChars="0"/>
+              <w:jc w:val="left"/>
+            </w:pPr>
+            <w:proofErr w:type="spellStart"/>
+            <w:r>
+              <w:t>Start_Time</w:t>
+            </w:r>
+            <w:proofErr w:type="spellEnd"/>
+            <w:r>
+              <w:t xml:space="preserve">, </w:t>
+            </w:r>
+            <w:proofErr w:type="spellStart"/>
+            <w:r>
+              <w:t>End_Time</w:t>
+            </w:r>
+            <w:proofErr w:type="spellEnd"/>
+            <w:r>
+              <w:t xml:space="preserve"> (hours, minutes) get</w:t>
+            </w:r>
+            <w:r>
+              <w:t>, set</w:t>
+            </w:r>
+          </w:p>
+          <w:p>
+            <w:pPr>
+              <w:pStyle w:val="a3"/>
+              <w:numPr>
+                <w:ilvl w:val="0"/>
+                <w:numId w:val="2"/>
+              </w:numPr>
+              <w:ind w:firstLineChars="0"/>
+              <w:jc w:val="left"/>
+            </w:pPr>
+            <w:r>
+              <w:rPr>
+                <w:rFonts w:hint="eastAsia"/>
+              </w:rPr>
+              <w:t>D</w:t>
+            </w:r>
+            <w:r>
+              <w:t xml:space="preserve">uration (hours) </w:t>
+            </w:r>
+            <w:r>
+              <w:t>get set</w:t>
+            </w:r>
+          </w:p>
+          <w:p>
+            <w:pPr>
+              <w:pStyle w:val="a3"/>
+              <w:numPr>
+                <w:ilvl w:val="0"/>
+                <w:numId w:val="2"/>
+              </w:numPr>
+              <w:ind w:firstLineChars="0"/>
+              <w:jc w:val="left"/>
+            </w:pPr>
+            <w:r>
+              <w:rPr>
+                <w:rFonts w:hint="eastAsia"/>
+              </w:rPr>
+              <w:t>I</w:t>
+            </w:r>
+            <w:r>
+              <w:t xml:space="preserve">tems Collection </w:t>
+            </w:r>
+            <w:proofErr w:type="gramStart"/>
+            <w:r>
+              <w:t xml:space="preserve">( </w:t>
+            </w:r>
+            <w:proofErr w:type="spellStart"/>
+            <w:r>
+              <w:t>ArrayList</w:t>
+            </w:r>
+            <w:proofErr w:type="spellEnd"/>
+            <w:proofErr w:type="gramEnd"/>
+            <w:r>
+              <w:t>&lt;Item&gt;) get, set</w:t>
+            </w:r>
+          </w:p>
+          <w:p>
+            <w:pPr>
+              <w:jc w:val="left"/>
             </w:pPr>
             <w:r>
               <w:rPr>
@@ -1616,57 +2094,37 @@
               <w:t>A</w:t>
             </w:r>
             <w:r>
-              <w:t xml:space="preserve">pp </w:t>
-            </w:r>
-            <w:proofErr w:type="gramStart"/>
-            <w:r>
-              <w:t>Server(</w:t>
-            </w:r>
-            <w:proofErr w:type="gramEnd"/>
-            <w:r>
-              <w:t>Optional)</w:t>
-            </w:r>
-          </w:p>
-        </w:tc>
-        <w:tc>
-          <w:tcPr>
-            <w:tcW w:w="4601" w:type="dxa"/>
-          </w:tcPr>
-          <w:p>
-            <w:pPr>
-              <w:jc w:val="left"/>
-              <w:rPr>
-                <w:rFonts w:hint="eastAsia"/>
-              </w:rPr>
-            </w:pPr>
-          </w:p>
-        </w:tc>
-        <w:tc>
-          <w:tcPr>
-            <w:tcW w:w="992" w:type="dxa"/>
-          </w:tcPr>
-          <w:p>
-            <w:pPr>
-              <w:jc w:val="left"/>
-            </w:pPr>
-            <w:r>
-              <w:rPr>
-                <w:rFonts w:hint="eastAsia"/>
-              </w:rPr>
-              <w:t>4</w:t>
-            </w:r>
-          </w:p>
-        </w:tc>
-        <w:tc>
-          <w:tcPr>
-            <w:tcW w:w="851" w:type="dxa"/>
-          </w:tcPr>
-          <w:p>
-            <w:pPr>
-              <w:jc w:val="left"/>
-              <w:rPr>
-                <w:rFonts w:hint="eastAsia"/>
-              </w:rPr>
+              <w:t>verage Sleeping Duration = Total durations / recorded days</w:t>
+            </w:r>
+          </w:p>
+          <w:p>
+            <w:pPr>
+              <w:pStyle w:val="a3"/>
+              <w:ind w:left="360" w:firstLineChars="0" w:firstLine="0"/>
+              <w:jc w:val="left"/>
+            </w:pPr>
+          </w:p>
+        </w:tc>
+        <w:tc>
+          <w:tcPr>
+            <w:tcW w:w="939" w:type="dxa"/>
+          </w:tcPr>
+          <w:p>
+            <w:pPr>
+              <w:jc w:val="left"/>
+            </w:pPr>
+            <w:r>
+              <w:t>1</w:t>
+            </w:r>
+          </w:p>
+        </w:tc>
+        <w:tc>
+          <w:tcPr>
+            <w:tcW w:w="1012" w:type="dxa"/>
+          </w:tcPr>
+          <w:p>
+            <w:pPr>
+              <w:jc w:val="left"/>
             </w:pPr>
             <w:r>
               <w:rPr>
@@ -1675,94 +2133,95 @@
               <w:t>3</w:t>
             </w:r>
             <w:r>
-              <w:t>/27</w:t>
-            </w:r>
-          </w:p>
-        </w:tc>
-        <w:tc>
-          <w:tcPr>
-            <w:tcW w:w="646" w:type="dxa"/>
-          </w:tcPr>
-          <w:p>
-            <w:pPr>
-              <w:jc w:val="left"/>
-              <w:rPr>
-                <w:rFonts w:hint="eastAsia"/>
-              </w:rPr>
-            </w:pPr>
+              <w:t>/26</w:t>
+            </w:r>
+          </w:p>
+        </w:tc>
+        <w:tc>
+          <w:tcPr>
+            <w:tcW w:w="1145" w:type="dxa"/>
+          </w:tcPr>
+          <w:p>
+            <w:pPr>
+              <w:jc w:val="left"/>
+            </w:pPr>
+            <w:r>
+              <w:rPr>
+                <w:rFonts w:hint="eastAsia"/>
+              </w:rPr>
+              <w:t>S</w:t>
+            </w:r>
+            <w:r>
+              <w:t>pencer</w:t>
+            </w:r>
           </w:p>
         </w:tc>
       </w:tr>
       <w:tr>
         <w:tc>
           <w:tcPr>
-            <w:tcW w:w="1206" w:type="dxa"/>
-          </w:tcPr>
-          <w:p>
-            <w:pPr>
-              <w:jc w:val="left"/>
-              <w:rPr>
-                <w:rFonts w:hint="eastAsia"/>
-              </w:rPr>
-            </w:pPr>
-            <w:r>
-              <w:rPr>
-                <w:rFonts w:hint="eastAsia"/>
-              </w:rPr>
-              <w:t>D</w:t>
-            </w:r>
-            <w:r>
-              <w:t xml:space="preserve">ata Analysis </w:t>
-            </w:r>
-            <w:proofErr w:type="gramStart"/>
-            <w:r>
-              <w:t>Feature(</w:t>
-            </w:r>
-            <w:proofErr w:type="gramEnd"/>
-            <w:r>
-              <w:t>Optional)</w:t>
-            </w:r>
-          </w:p>
-        </w:tc>
-        <w:tc>
-          <w:tcPr>
-            <w:tcW w:w="4601" w:type="dxa"/>
-          </w:tcPr>
-          <w:p>
-            <w:pPr>
-              <w:jc w:val="left"/>
-              <w:rPr>
-                <w:rFonts w:hint="eastAsia"/>
-              </w:rPr>
-            </w:pPr>
-          </w:p>
-        </w:tc>
-        <w:tc>
-          <w:tcPr>
-            <w:tcW w:w="992" w:type="dxa"/>
-          </w:tcPr>
-          <w:p>
-            <w:pPr>
-              <w:jc w:val="left"/>
-              <w:rPr>
-                <w:rFonts w:hint="eastAsia"/>
-              </w:rPr>
-            </w:pPr>
-            <w:r>
-              <w:t>4</w:t>
-            </w:r>
-          </w:p>
-        </w:tc>
-        <w:tc>
-          <w:tcPr>
-            <w:tcW w:w="851" w:type="dxa"/>
-          </w:tcPr>
-          <w:p>
-            <w:pPr>
-              <w:jc w:val="left"/>
-              <w:rPr>
-                <w:rFonts w:hint="eastAsia"/>
-              </w:rPr>
+            <w:tcW w:w="1961" w:type="dxa"/>
+          </w:tcPr>
+          <w:p>
+            <w:pPr>
+              <w:jc w:val="left"/>
+            </w:pPr>
+            <w:r>
+              <w:rPr>
+                <w:rFonts w:hint="eastAsia"/>
+              </w:rPr>
+              <w:t>U</w:t>
+            </w:r>
+            <w:r>
+              <w:t>nit Testing</w:t>
+            </w:r>
+          </w:p>
+        </w:tc>
+        <w:tc>
+          <w:tcPr>
+            <w:tcW w:w="3302" w:type="dxa"/>
+          </w:tcPr>
+          <w:p>
+            <w:pPr>
+              <w:jc w:val="left"/>
+            </w:pPr>
+            <w:r>
+              <w:t xml:space="preserve">Unit Test for the </w:t>
+            </w:r>
+            <w:r>
+              <w:rPr>
+                <w:rFonts w:hint="eastAsia"/>
+              </w:rPr>
+              <w:t>M</w:t>
+            </w:r>
+            <w:r>
+              <w:t>erged Interface</w:t>
+            </w:r>
+          </w:p>
+        </w:tc>
+        <w:tc>
+          <w:tcPr>
+            <w:tcW w:w="939" w:type="dxa"/>
+          </w:tcPr>
+          <w:p>
+            <w:pPr>
+              <w:jc w:val="left"/>
+            </w:pPr>
+            <w:r>
+              <w:rPr>
+                <w:rFonts w:hint="eastAsia"/>
+              </w:rPr>
+              <w:t>2</w:t>
+            </w:r>
+          </w:p>
+        </w:tc>
+        <w:tc>
+          <w:tcPr>
+            <w:tcW w:w="1012" w:type="dxa"/>
+          </w:tcPr>
+          <w:p>
+            <w:pPr>
+              <w:jc w:val="left"/>
             </w:pPr>
             <w:r>
               <w:rPr>
@@ -1771,95 +2230,189 @@
               <w:t>3</w:t>
             </w:r>
             <w:r>
-              <w:t>/27</w:t>
-            </w:r>
-          </w:p>
-        </w:tc>
-        <w:tc>
-          <w:tcPr>
-            <w:tcW w:w="646" w:type="dxa"/>
-          </w:tcPr>
-          <w:p>
-            <w:pPr>
-              <w:jc w:val="left"/>
-              <w:rPr>
-                <w:rFonts w:hint="eastAsia"/>
-              </w:rPr>
-            </w:pPr>
+              <w:t>/26</w:t>
+            </w:r>
+          </w:p>
+        </w:tc>
+        <w:tc>
+          <w:tcPr>
+            <w:tcW w:w="1145" w:type="dxa"/>
+          </w:tcPr>
+          <w:p>
+            <w:pPr>
+              <w:jc w:val="left"/>
+            </w:pPr>
+            <w:r>
+              <w:rPr>
+                <w:rFonts w:hint="eastAsia"/>
+              </w:rPr>
+              <w:t>S</w:t>
+            </w:r>
+            <w:r>
+              <w:t>hanshan</w:t>
+            </w:r>
           </w:p>
         </w:tc>
       </w:tr>
       <w:tr>
         <w:tc>
           <w:tcPr>
-            <w:tcW w:w="1206" w:type="dxa"/>
-          </w:tcPr>
-          <w:p>
-            <w:pPr>
-              <w:jc w:val="left"/>
-              <w:rPr>
-                <w:rFonts w:hint="eastAsia"/>
-              </w:rPr>
-            </w:pPr>
-            <w:r>
-              <w:rPr>
-                <w:rFonts w:hint="eastAsia"/>
-              </w:rPr>
-              <w:t>T</w:t>
-            </w:r>
-            <w:r>
-              <w:t>esting</w:t>
-            </w:r>
-          </w:p>
-        </w:tc>
-        <w:tc>
-          <w:tcPr>
-            <w:tcW w:w="4601" w:type="dxa"/>
-          </w:tcPr>
-          <w:p>
-            <w:pPr>
-              <w:jc w:val="left"/>
-              <w:rPr>
-                <w:rFonts w:hint="eastAsia"/>
-              </w:rPr>
-            </w:pPr>
-            <w:r>
-              <w:rPr>
-                <w:rFonts w:hint="eastAsia"/>
-              </w:rPr>
-              <w:t>A</w:t>
-            </w:r>
-            <w:r>
-              <w:t xml:space="preserve">fter all core features have been developed </w:t>
-            </w:r>
-          </w:p>
-        </w:tc>
-        <w:tc>
-          <w:tcPr>
-            <w:tcW w:w="992" w:type="dxa"/>
-          </w:tcPr>
-          <w:p>
-            <w:pPr>
-              <w:jc w:val="left"/>
-            </w:pPr>
-            <w:r>
-              <w:rPr>
-                <w:rFonts w:hint="eastAsia"/>
-              </w:rPr>
-              <w:t>1</w:t>
-            </w:r>
-          </w:p>
-        </w:tc>
-        <w:tc>
-          <w:tcPr>
-            <w:tcW w:w="851" w:type="dxa"/>
-          </w:tcPr>
-          <w:p>
-            <w:pPr>
-              <w:jc w:val="left"/>
-              <w:rPr>
-                <w:rFonts w:hint="eastAsia"/>
-              </w:rPr>
+            <w:tcW w:w="1961" w:type="dxa"/>
+          </w:tcPr>
+          <w:p>
+            <w:pPr>
+              <w:jc w:val="left"/>
+            </w:pPr>
+            <w:r>
+              <w:rPr>
+                <w:rFonts w:hint="eastAsia"/>
+              </w:rPr>
+              <w:t>S</w:t>
+            </w:r>
+            <w:r>
+              <w:t>tacking Items</w:t>
+            </w:r>
+          </w:p>
+        </w:tc>
+        <w:tc>
+          <w:tcPr>
+            <w:tcW w:w="3302" w:type="dxa"/>
+          </w:tcPr>
+          <w:p>
+            <w:pPr>
+              <w:jc w:val="left"/>
+            </w:pPr>
+            <w:r>
+              <w:rPr>
+                <w:rFonts w:hint="eastAsia"/>
+              </w:rPr>
+              <w:t>S</w:t>
+            </w:r>
+            <w:r>
+              <w:t>tacking Items for Grid Views</w:t>
+            </w:r>
+          </w:p>
+          <w:p>
+            <w:pPr>
+              <w:jc w:val="left"/>
+            </w:pPr>
+            <w:r>
+              <w:rPr>
+                <w:rFonts w:hint="eastAsia"/>
+              </w:rPr>
+              <w:t>U</w:t>
+            </w:r>
+            <w:r>
+              <w:t>pdate the feature in:</w:t>
+            </w:r>
+          </w:p>
+          <w:p>
+            <w:pPr>
+              <w:pStyle w:val="a3"/>
+              <w:numPr>
+                <w:ilvl w:val="0"/>
+                <w:numId w:val="3"/>
+              </w:numPr>
+              <w:ind w:firstLineChars="0"/>
+              <w:jc w:val="left"/>
+            </w:pPr>
+            <w:r>
+              <w:rPr>
+                <w:rFonts w:hint="eastAsia"/>
+              </w:rPr>
+              <w:t>G</w:t>
+            </w:r>
+            <w:r>
+              <w:t>ift Activity</w:t>
+            </w:r>
+          </w:p>
+          <w:p>
+            <w:pPr>
+              <w:pStyle w:val="a3"/>
+              <w:numPr>
+                <w:ilvl w:val="0"/>
+                <w:numId w:val="3"/>
+              </w:numPr>
+              <w:ind w:firstLineChars="0"/>
+              <w:jc w:val="left"/>
+            </w:pPr>
+            <w:r>
+              <w:rPr>
+                <w:rFonts w:hint="eastAsia"/>
+              </w:rPr>
+              <w:t>I</w:t>
+            </w:r>
+            <w:r>
+              <w:t>tem Inventory Activity</w:t>
+            </w:r>
+          </w:p>
+          <w:p>
+            <w:pPr>
+              <w:pStyle w:val="a3"/>
+              <w:numPr>
+                <w:ilvl w:val="0"/>
+                <w:numId w:val="3"/>
+              </w:numPr>
+              <w:ind w:firstLineChars="0"/>
+              <w:jc w:val="left"/>
+            </w:pPr>
+            <w:r>
+              <w:rPr>
+                <w:rFonts w:hint="eastAsia"/>
+              </w:rPr>
+              <w:t>I</w:t>
+            </w:r>
+            <w:r>
+              <w:t>tem Adapter</w:t>
+            </w:r>
+          </w:p>
+          <w:p>
+            <w:pPr>
+              <w:pStyle w:val="a3"/>
+              <w:numPr>
+                <w:ilvl w:val="0"/>
+                <w:numId w:val="3"/>
+              </w:numPr>
+              <w:ind w:firstLineChars="0"/>
+              <w:jc w:val="left"/>
+            </w:pPr>
+            <w:r>
+              <w:rPr>
+                <w:rFonts w:hint="eastAsia"/>
+              </w:rPr>
+              <w:t>L</w:t>
+            </w:r>
+            <w:r>
+              <w:t xml:space="preserve">inear </w:t>
+            </w:r>
+            <w:r>
+              <w:t xml:space="preserve">item </w:t>
+            </w:r>
+            <w:r>
+              <w:t>layout</w:t>
+            </w:r>
+          </w:p>
+          <w:p>
+            <w:pPr>
+              <w:jc w:val="left"/>
+            </w:pPr>
+          </w:p>
+          <w:p>
+            <w:pPr>
+              <w:jc w:val="left"/>
+            </w:pPr>
+            <w:r>
+              <w:t>Add amount attributes to the Item Class</w:t>
+            </w:r>
+          </w:p>
+        </w:tc>
+        <w:tc>
+          <w:tcPr>
+            <w:tcW w:w="939" w:type="dxa"/>
+          </w:tcPr>
+          <w:p>
+            <w:pPr>
+              <w:jc w:val="left"/>
             </w:pPr>
             <w:r>
               <w:rPr>
@@ -1867,36 +2420,145 @@
               </w:rPr>
               <w:t>3</w:t>
             </w:r>
-            <w:r>
-              <w:t>/27</w:t>
-            </w:r>
-          </w:p>
-        </w:tc>
-        <w:tc>
-          <w:tcPr>
-            <w:tcW w:w="646" w:type="dxa"/>
-          </w:tcPr>
-          <w:p>
-            <w:pPr>
-              <w:jc w:val="left"/>
-              <w:rPr>
-                <w:rFonts w:hint="eastAsia"/>
-              </w:rPr>
-            </w:pPr>
+          </w:p>
+        </w:tc>
+        <w:tc>
+          <w:tcPr>
+            <w:tcW w:w="1012" w:type="dxa"/>
+          </w:tcPr>
+          <w:p>
+            <w:pPr>
+              <w:jc w:val="left"/>
+            </w:pPr>
+            <w:r>
+              <w:rPr>
+                <w:rFonts w:hint="eastAsia"/>
+              </w:rPr>
+              <w:t>3</w:t>
+            </w:r>
+            <w:r>
+              <w:t>/26</w:t>
+            </w:r>
+          </w:p>
+        </w:tc>
+        <w:tc>
+          <w:tcPr>
+            <w:tcW w:w="1145" w:type="dxa"/>
+          </w:tcPr>
+          <w:p>
+            <w:pPr>
+              <w:jc w:val="left"/>
+            </w:pPr>
+            <w:r>
+              <w:rPr>
+                <w:rFonts w:hint="eastAsia"/>
+              </w:rPr>
+              <w:t>S</w:t>
+            </w:r>
+            <w:r>
+              <w:t>hanshan</w:t>
+            </w:r>
           </w:p>
         </w:tc>
       </w:tr>
       <w:tr>
         <w:tc>
           <w:tcPr>
-            <w:tcW w:w="1206" w:type="dxa"/>
-          </w:tcPr>
-          <w:p>
-            <w:pPr>
-              <w:jc w:val="left"/>
-              <w:rPr>
-                <w:rFonts w:hint="eastAsia"/>
-              </w:rPr>
+            <w:tcW w:w="1961" w:type="dxa"/>
+          </w:tcPr>
+          <w:p>
+            <w:pPr>
+              <w:jc w:val="left"/>
+            </w:pPr>
+            <w:r>
+              <w:t>Data Interfaces</w:t>
+            </w:r>
+          </w:p>
+        </w:tc>
+        <w:tc>
+          <w:tcPr>
+            <w:tcW w:w="3302" w:type="dxa"/>
+          </w:tcPr>
+          <w:p>
+            <w:pPr>
+              <w:jc w:val="left"/>
+            </w:pPr>
+            <w:r>
+              <w:t xml:space="preserve">Data Bar Chart for every </w:t>
+            </w:r>
+            <w:proofErr w:type="gramStart"/>
+            <w:r>
+              <w:t>days</w:t>
+            </w:r>
+            <w:proofErr w:type="gramEnd"/>
+            <w:r>
+              <w:t xml:space="preserve"> sleeping, average sleeping time of the data</w:t>
+            </w:r>
+          </w:p>
+        </w:tc>
+        <w:tc>
+          <w:tcPr>
+            <w:tcW w:w="939" w:type="dxa"/>
+          </w:tcPr>
+          <w:p>
+            <w:pPr>
+              <w:jc w:val="left"/>
+            </w:pPr>
+            <w:r>
+              <w:rPr>
+                <w:rFonts w:hint="eastAsia"/>
+              </w:rPr>
+              <w:t>1</w:t>
+            </w:r>
+          </w:p>
+        </w:tc>
+        <w:tc>
+          <w:tcPr>
+            <w:tcW w:w="1012" w:type="dxa"/>
+          </w:tcPr>
+          <w:p>
+            <w:pPr>
+              <w:jc w:val="left"/>
+            </w:pPr>
+            <w:r>
+              <w:rPr>
+                <w:rFonts w:hint="eastAsia"/>
+              </w:rPr>
+              <w:t>3</w:t>
+            </w:r>
+            <w:r>
+              <w:t>/27</w:t>
+            </w:r>
+          </w:p>
+        </w:tc>
+        <w:tc>
+          <w:tcPr>
+            <w:tcW w:w="1145" w:type="dxa"/>
+          </w:tcPr>
+          <w:p>
+            <w:pPr>
+              <w:jc w:val="left"/>
+            </w:pPr>
+            <w:r>
+              <w:rPr>
+                <w:rFonts w:hint="eastAsia"/>
+              </w:rPr>
+              <w:t>K</w:t>
+            </w:r>
+            <w:r>
+              <w:t>im</w:t>
+            </w:r>
+          </w:p>
+        </w:tc>
+      </w:tr>
+      <w:tr>
+        <w:tc>
+          <w:tcPr>
+            <w:tcW w:w="1961" w:type="dxa"/>
+          </w:tcPr>
+          <w:p>
+            <w:pPr>
+              <w:jc w:val="left"/>
             </w:pPr>
             <w:r>
               <w:rPr>
@@ -1905,20 +2567,301 @@
               <w:t>D</w:t>
             </w:r>
             <w:r>
+              <w:t xml:space="preserve">ata Analysis </w:t>
+            </w:r>
+            <w:proofErr w:type="gramStart"/>
+            <w:r>
+              <w:t>Feature(</w:t>
+            </w:r>
+            <w:proofErr w:type="gramEnd"/>
+            <w:r>
+              <w:t>Optional)</w:t>
+            </w:r>
+          </w:p>
+        </w:tc>
+        <w:tc>
+          <w:tcPr>
+            <w:tcW w:w="3302" w:type="dxa"/>
+          </w:tcPr>
+          <w:p>
+            <w:pPr>
+              <w:jc w:val="left"/>
+            </w:pPr>
+            <w:r>
+              <w:rPr>
+                <w:rFonts w:hint="eastAsia"/>
+              </w:rPr>
+              <w:t>S</w:t>
+            </w:r>
+            <w:r>
+              <w:t>imple Chart: Option 1 Use Database and Fake Data for testing; Option 2 Store 7 Days Data in local</w:t>
+            </w:r>
+          </w:p>
+        </w:tc>
+        <w:tc>
+          <w:tcPr>
+            <w:tcW w:w="939" w:type="dxa"/>
+          </w:tcPr>
+          <w:p>
+            <w:pPr>
+              <w:jc w:val="left"/>
+            </w:pPr>
+            <w:r>
+              <w:t>4</w:t>
+            </w:r>
+          </w:p>
+        </w:tc>
+        <w:tc>
+          <w:tcPr>
+            <w:tcW w:w="1012" w:type="dxa"/>
+          </w:tcPr>
+          <w:p>
+            <w:pPr>
+              <w:jc w:val="left"/>
+            </w:pPr>
+            <w:r>
+              <w:rPr>
+                <w:rFonts w:hint="eastAsia"/>
+              </w:rPr>
+              <w:t>3</w:t>
+            </w:r>
+            <w:r>
+              <w:t>/27</w:t>
+            </w:r>
+          </w:p>
+        </w:tc>
+        <w:tc>
+          <w:tcPr>
+            <w:tcW w:w="1145" w:type="dxa"/>
+          </w:tcPr>
+          <w:p>
+            <w:pPr>
+              <w:jc w:val="left"/>
+            </w:pPr>
+            <w:r>
+              <w:rPr>
+                <w:rFonts w:hint="eastAsia"/>
+              </w:rPr>
+              <w:t>K</w:t>
+            </w:r>
+            <w:r>
+              <w:t>im</w:t>
+            </w:r>
+          </w:p>
+        </w:tc>
+      </w:tr>
+      <w:tr>
+        <w:tc>
+          <w:tcPr>
+            <w:tcW w:w="1961" w:type="dxa"/>
+          </w:tcPr>
+          <w:p>
+            <w:pPr>
+              <w:jc w:val="left"/>
+            </w:pPr>
+            <w:r>
+              <w:t xml:space="preserve">Integration </w:t>
+            </w:r>
+            <w:r>
+              <w:rPr>
+                <w:rFonts w:hint="eastAsia"/>
+              </w:rPr>
+              <w:t>T</w:t>
+            </w:r>
+            <w:r>
+              <w:t>esting</w:t>
+            </w:r>
+          </w:p>
+        </w:tc>
+        <w:tc>
+          <w:tcPr>
+            <w:tcW w:w="3302" w:type="dxa"/>
+          </w:tcPr>
+          <w:p>
+            <w:pPr>
+              <w:jc w:val="left"/>
+            </w:pPr>
+            <w:r>
+              <w:rPr>
+                <w:rFonts w:hint="eastAsia"/>
+              </w:rPr>
+              <w:t>A</w:t>
+            </w:r>
+            <w:r>
+              <w:t xml:space="preserve">fter all core features have been developed </w:t>
+            </w:r>
+          </w:p>
+        </w:tc>
+        <w:tc>
+          <w:tcPr>
+            <w:tcW w:w="939" w:type="dxa"/>
+          </w:tcPr>
+          <w:p>
+            <w:pPr>
+              <w:jc w:val="left"/>
+            </w:pPr>
+            <w:r>
+              <w:rPr>
+                <w:rFonts w:hint="eastAsia"/>
+              </w:rPr>
+              <w:t>1</w:t>
+            </w:r>
+          </w:p>
+        </w:tc>
+        <w:tc>
+          <w:tcPr>
+            <w:tcW w:w="1012" w:type="dxa"/>
+          </w:tcPr>
+          <w:p>
+            <w:pPr>
+              <w:jc w:val="left"/>
+            </w:pPr>
+            <w:r>
+              <w:rPr>
+                <w:rFonts w:hint="eastAsia"/>
+              </w:rPr>
+              <w:t>3</w:t>
+            </w:r>
+            <w:r>
+              <w:t>/28</w:t>
+            </w:r>
+          </w:p>
+        </w:tc>
+        <w:tc>
+          <w:tcPr>
+            <w:tcW w:w="1145" w:type="dxa"/>
+          </w:tcPr>
+          <w:p>
+            <w:pPr>
+              <w:jc w:val="left"/>
+            </w:pPr>
+            <w:r>
+              <w:rPr>
+                <w:rFonts w:hint="eastAsia"/>
+              </w:rPr>
+              <w:t>S</w:t>
+            </w:r>
+            <w:r>
+              <w:t>pencer &amp; Shanshan &amp; Kim</w:t>
+            </w:r>
+          </w:p>
+        </w:tc>
+      </w:tr>
+      <w:tr>
+        <w:tc>
+          <w:tcPr>
+            <w:tcW w:w="1961" w:type="dxa"/>
+          </w:tcPr>
+          <w:p>
+            <w:pPr>
+              <w:jc w:val="left"/>
+            </w:pPr>
+            <w:r>
+              <w:rPr>
+                <w:rFonts w:hint="eastAsia"/>
+              </w:rPr>
+              <w:t>T</w:t>
+            </w:r>
+            <w:r>
+              <w:t>esting on Device</w:t>
+            </w:r>
+          </w:p>
+        </w:tc>
+        <w:tc>
+          <w:tcPr>
+            <w:tcW w:w="3302" w:type="dxa"/>
+          </w:tcPr>
+          <w:p>
+            <w:pPr>
+              <w:jc w:val="left"/>
+            </w:pPr>
+            <w:r>
+              <w:rPr>
+                <w:rFonts w:hint="eastAsia"/>
+              </w:rPr>
+              <w:t>A</w:t>
+            </w:r>
+            <w:r>
+              <w:t xml:space="preserve">fter all core features have been developed </w:t>
+            </w:r>
+          </w:p>
+        </w:tc>
+        <w:tc>
+          <w:tcPr>
+            <w:tcW w:w="939" w:type="dxa"/>
+          </w:tcPr>
+          <w:p>
+            <w:pPr>
+              <w:jc w:val="left"/>
+            </w:pPr>
+            <w:r>
+              <w:rPr>
+                <w:rFonts w:hint="eastAsia"/>
+              </w:rPr>
+              <w:t>1</w:t>
+            </w:r>
+          </w:p>
+        </w:tc>
+        <w:tc>
+          <w:tcPr>
+            <w:tcW w:w="1012" w:type="dxa"/>
+          </w:tcPr>
+          <w:p>
+            <w:pPr>
+              <w:jc w:val="left"/>
+            </w:pPr>
+            <w:r>
+              <w:rPr>
+                <w:rFonts w:hint="eastAsia"/>
+              </w:rPr>
+              <w:t>3</w:t>
+            </w:r>
+            <w:r>
+              <w:t>/29</w:t>
+            </w:r>
+          </w:p>
+        </w:tc>
+        <w:tc>
+          <w:tcPr>
+            <w:tcW w:w="1145" w:type="dxa"/>
+          </w:tcPr>
+          <w:p>
+            <w:pPr>
+              <w:jc w:val="left"/>
+            </w:pPr>
+          </w:p>
+        </w:tc>
+      </w:tr>
+      <w:tr>
+        <w:tc>
+          <w:tcPr>
+            <w:tcW w:w="1961" w:type="dxa"/>
+          </w:tcPr>
+          <w:p>
+            <w:pPr>
+              <w:jc w:val="left"/>
+            </w:pPr>
+            <w:r>
+              <w:t xml:space="preserve">Fix </w:t>
+            </w:r>
+            <w:r>
+              <w:rPr>
+                <w:rFonts w:hint="eastAsia"/>
+              </w:rPr>
+              <w:t>D</w:t>
+            </w:r>
+            <w:r>
               <w:t>emo</w:t>
             </w:r>
           </w:p>
         </w:tc>
         <w:tc>
           <w:tcPr>
-            <w:tcW w:w="4601" w:type="dxa"/>
-          </w:tcPr>
-          <w:p>
-            <w:pPr>
-              <w:jc w:val="left"/>
-              <w:rPr>
-                <w:rFonts w:hint="eastAsia"/>
-              </w:rPr>
+            <w:tcW w:w="3302" w:type="dxa"/>
+          </w:tcPr>
+          <w:p>
+            <w:pPr>
+              <w:jc w:val="left"/>
             </w:pPr>
             <w:r>
               <w:rPr>
@@ -1933,14 +2876,11 @@
         </w:tc>
         <w:tc>
           <w:tcPr>
-            <w:tcW w:w="992" w:type="dxa"/>
-          </w:tcPr>
-          <w:p>
-            <w:pPr>
-              <w:jc w:val="left"/>
-              <w:rPr>
-                <w:rFonts w:hint="eastAsia"/>
-              </w:rPr>
+            <w:tcW w:w="939" w:type="dxa"/>
+          </w:tcPr>
+          <w:p>
+            <w:pPr>
+              <w:jc w:val="left"/>
             </w:pPr>
             <w:r>
               <w:rPr>
@@ -1952,14 +2892,11 @@
         </w:tc>
         <w:tc>
           <w:tcPr>
-            <w:tcW w:w="851" w:type="dxa"/>
-          </w:tcPr>
-          <w:p>
-            <w:pPr>
-              <w:jc w:val="left"/>
-              <w:rPr>
-                <w:rFonts w:hint="eastAsia"/>
-              </w:rPr>
+            <w:tcW w:w="1012" w:type="dxa"/>
+          </w:tcPr>
+          <w:p>
+            <w:pPr>
+              <w:jc w:val="left"/>
             </w:pPr>
             <w:r>
               <w:rPr>
@@ -1968,21 +2905,97 @@
               <w:t>3</w:t>
             </w:r>
             <w:r>
-              <w:t>/31</w:t>
-            </w:r>
-          </w:p>
-        </w:tc>
-        <w:tc>
-          <w:tcPr>
-            <w:tcW w:w="646" w:type="dxa"/>
-          </w:tcPr>
-          <w:p>
-            <w:pPr>
-              <w:jc w:val="left"/>
-              <w:rPr>
-                <w:rFonts w:hint="eastAsia"/>
-              </w:rPr>
-            </w:pPr>
+              <w:t>/29</w:t>
+            </w:r>
+          </w:p>
+        </w:tc>
+        <w:tc>
+          <w:tcPr>
+            <w:tcW w:w="1145" w:type="dxa"/>
+          </w:tcPr>
+          <w:p>
+            <w:pPr>
+              <w:jc w:val="left"/>
+            </w:pPr>
+          </w:p>
+        </w:tc>
+      </w:tr>
+      <w:tr>
+        <w:tc>
+          <w:tcPr>
+            <w:tcW w:w="1961" w:type="dxa"/>
+          </w:tcPr>
+          <w:p>
+            <w:pPr>
+              <w:jc w:val="left"/>
+            </w:pPr>
+            <w:r>
+              <w:rPr>
+                <w:rFonts w:hint="eastAsia"/>
+              </w:rPr>
+              <w:t>S</w:t>
+            </w:r>
+            <w:r>
+              <w:t>ubmission</w:t>
+            </w:r>
+          </w:p>
+        </w:tc>
+        <w:tc>
+          <w:tcPr>
+            <w:tcW w:w="3302" w:type="dxa"/>
+          </w:tcPr>
+          <w:p>
+            <w:pPr>
+              <w:jc w:val="left"/>
+            </w:pPr>
+          </w:p>
+        </w:tc>
+        <w:tc>
+          <w:tcPr>
+            <w:tcW w:w="939" w:type="dxa"/>
+          </w:tcPr>
+          <w:p>
+            <w:pPr>
+              <w:jc w:val="left"/>
+            </w:pPr>
+          </w:p>
+        </w:tc>
+        <w:tc>
+          <w:tcPr>
+            <w:tcW w:w="1012" w:type="dxa"/>
+          </w:tcPr>
+          <w:p>
+            <w:pPr>
+              <w:jc w:val="left"/>
+            </w:pPr>
+            <w:r>
+              <w:rPr>
+                <w:rFonts w:hint="eastAsia"/>
+              </w:rPr>
+              <w:t>3</w:t>
+            </w:r>
+            <w:r>
+              <w:t>/30</w:t>
+            </w:r>
+          </w:p>
+        </w:tc>
+        <w:tc>
+          <w:tcPr>
+            <w:tcW w:w="1145" w:type="dxa"/>
+          </w:tcPr>
+          <w:p>
+            <w:pPr>
+              <w:jc w:val="left"/>
+            </w:pPr>
+            <w:r>
+              <w:rPr>
+                <w:rFonts w:hint="eastAsia"/>
+              </w:rPr>
+              <w:t>S</w:t>
+            </w:r>
+            <w:r>
+              <w:t>hanshan Yu</w:t>
+            </w:r>
           </w:p>
         </w:tc>
       </w:tr>
@@ -2045,9 +3058,6 @@
     <w:p>
       <w:pPr>
         <w:jc w:val="left"/>
-        <w:rPr>
-          <w:rFonts w:hint="eastAsia"/>
-        </w:rPr>
       </w:pPr>
       <w:r>
         <w:rPr>
@@ -2166,8 +3176,215 @@
       </w:pPr>
     </w:lvl>
   </w:abstractNum>
+  <w:abstractNum w:abstractNumId="1" w15:restartNumberingAfterBreak="0">
+    <w:nsid w:val="41F467AF"/>
+    <w:multiLevelType w:val="hybridMultilevel"/>
+    <w:tmpl w:val="BC0213BC"/>
+    <w:lvl w:ilvl="0" w:tplc="C1927332">
+      <w:numFmt w:val="bullet"/>
+      <w:lvlText w:val="-"/>
+      <w:lvlJc w:val="left"/>
+      <w:pPr>
+        <w:ind w:left="360" w:hanging="360"/>
+      </w:pPr>
+      <w:rPr>
+        <w:rFonts w:ascii="DengXian" w:eastAsia="DengXian" w:hAnsi="DengXian" w:cstheme="minorBidi" w:hint="eastAsia"/>
+      </w:rPr>
+    </w:lvl>
+    <w:lvl w:ilvl="1" w:tplc="04090003" w:tentative="1">
+      <w:start w:val="1"/>
+      <w:numFmt w:val="bullet"/>
+      <w:lvlText w:val=""/>
+      <w:lvlJc w:val="left"/>
+      <w:pPr>
+        <w:ind w:left="840" w:hanging="420"/>
+      </w:pPr>
+      <w:rPr>
+        <w:rFonts w:ascii="Wingdings" w:hAnsi="Wingdings" w:hint="default"/>
+      </w:rPr>
+    </w:lvl>
+    <w:lvl w:ilvl="2" w:tplc="04090005" w:tentative="1">
+      <w:start w:val="1"/>
+      <w:numFmt w:val="bullet"/>
+      <w:lvlText w:val=""/>
+      <w:lvlJc w:val="left"/>
+      <w:pPr>
+        <w:ind w:left="1260" w:hanging="420"/>
+      </w:pPr>
+      <w:rPr>
+        <w:rFonts w:ascii="Wingdings" w:hAnsi="Wingdings" w:hint="default"/>
+      </w:rPr>
+    </w:lvl>
+    <w:lvl w:ilvl="3" w:tplc="04090001" w:tentative="1">
+      <w:start w:val="1"/>
+      <w:numFmt w:val="bullet"/>
+      <w:lvlText w:val=""/>
+      <w:lvlJc w:val="left"/>
+      <w:pPr>
+        <w:ind w:left="1680" w:hanging="420"/>
+      </w:pPr>
+      <w:rPr>
+        <w:rFonts w:ascii="Wingdings" w:hAnsi="Wingdings" w:hint="default"/>
+      </w:rPr>
+    </w:lvl>
+    <w:lvl w:ilvl="4" w:tplc="04090003" w:tentative="1">
+      <w:start w:val="1"/>
+      <w:numFmt w:val="bullet"/>
+      <w:lvlText w:val=""/>
+      <w:lvlJc w:val="left"/>
+      <w:pPr>
+        <w:ind w:left="2100" w:hanging="420"/>
+      </w:pPr>
+      <w:rPr>
+        <w:rFonts w:ascii="Wingdings" w:hAnsi="Wingdings" w:hint="default"/>
+      </w:rPr>
+    </w:lvl>
+    <w:lvl w:ilvl="5" w:tplc="04090005" w:tentative="1">
+      <w:start w:val="1"/>
+      <w:numFmt w:val="bullet"/>
+      <w:lvlText w:val=""/>
+      <w:lvlJc w:val="left"/>
+      <w:pPr>
+        <w:ind w:left="2520" w:hanging="420"/>
+      </w:pPr>
+      <w:rPr>
+        <w:rFonts w:ascii="Wingdings" w:hAnsi="Wingdings" w:hint="default"/>
+      </w:rPr>
+    </w:lvl>
+    <w:lvl w:ilvl="6" w:tplc="04090001" w:tentative="1">
+      <w:start w:val="1"/>
+      <w:numFmt w:val="bullet"/>
+      <w:lvlText w:val=""/>
+      <w:lvlJc w:val="left"/>
+      <w:pPr>
+        <w:ind w:left="2940" w:hanging="420"/>
+      </w:pPr>
+      <w:rPr>
+        <w:rFonts w:ascii="Wingdings" w:hAnsi="Wingdings" w:hint="default"/>
+      </w:rPr>
+    </w:lvl>
+    <w:lvl w:ilvl="7" w:tplc="04090003" w:tentative="1">
+      <w:start w:val="1"/>
+      <w:numFmt w:val="bullet"/>
+      <w:lvlText w:val=""/>
+      <w:lvlJc w:val="left"/>
+      <w:pPr>
+        <w:ind w:left="3360" w:hanging="420"/>
+      </w:pPr>
+      <w:rPr>
+        <w:rFonts w:ascii="Wingdings" w:hAnsi="Wingdings" w:hint="default"/>
+      </w:rPr>
+    </w:lvl>
+    <w:lvl w:ilvl="8" w:tplc="04090005" w:tentative="1">
+      <w:start w:val="1"/>
+      <w:numFmt w:val="bullet"/>
+      <w:lvlText w:val=""/>
+      <w:lvlJc w:val="left"/>
+      <w:pPr>
+        <w:ind w:left="3780" w:hanging="420"/>
+      </w:pPr>
+      <w:rPr>
+        <w:rFonts w:ascii="Wingdings" w:hAnsi="Wingdings" w:hint="default"/>
+      </w:rPr>
+    </w:lvl>
+  </w:abstractNum>
+  <w:abstractNum w:abstractNumId="2" w15:restartNumberingAfterBreak="0">
+    <w:nsid w:val="625E7675"/>
+    <w:multiLevelType w:val="hybridMultilevel"/>
+    <w:tmpl w:val="07EE9678"/>
+    <w:lvl w:ilvl="0" w:tplc="56CAF2B8">
+      <w:start w:val="1"/>
+      <w:numFmt w:val="decimal"/>
+      <w:lvlText w:val="%1."/>
+      <w:lvlJc w:val="left"/>
+      <w:pPr>
+        <w:ind w:left="360" w:hanging="360"/>
+      </w:pPr>
+      <w:rPr>
+        <w:rFonts w:hint="default"/>
+      </w:rPr>
+    </w:lvl>
+    <w:lvl w:ilvl="1" w:tplc="04090019" w:tentative="1">
+      <w:start w:val="1"/>
+      <w:numFmt w:val="lowerLetter"/>
+      <w:lvlText w:val="%2)"/>
+      <w:lvlJc w:val="left"/>
+      <w:pPr>
+        <w:ind w:left="840" w:hanging="420"/>
+      </w:pPr>
+    </w:lvl>
+    <w:lvl w:ilvl="2" w:tplc="0409001B" w:tentative="1">
+      <w:start w:val="1"/>
+      <w:numFmt w:val="lowerRoman"/>
+      <w:lvlText w:val="%3."/>
+      <w:lvlJc w:val="right"/>
+      <w:pPr>
+        <w:ind w:left="1260" w:hanging="420"/>
+      </w:pPr>
+    </w:lvl>
+    <w:lvl w:ilvl="3" w:tplc="0409000F" w:tentative="1">
+      <w:start w:val="1"/>
+      <w:numFmt w:val="decimal"/>
+      <w:lvlText w:val="%4."/>
+      <w:lvlJc w:val="left"/>
+      <w:pPr>
+        <w:ind w:left="1680" w:hanging="420"/>
+      </w:pPr>
+    </w:lvl>
+    <w:lvl w:ilvl="4" w:tplc="04090019" w:tentative="1">
+      <w:start w:val="1"/>
+      <w:numFmt w:val="lowerLetter"/>
+      <w:lvlText w:val="%5)"/>
+      <w:lvlJc w:val="left"/>
+      <w:pPr>
+        <w:ind w:left="2100" w:hanging="420"/>
+      </w:pPr>
+    </w:lvl>
+    <w:lvl w:ilvl="5" w:tplc="0409001B" w:tentative="1">
+      <w:start w:val="1"/>
+      <w:numFmt w:val="lowerRoman"/>
+      <w:lvlText w:val="%6."/>
+      <w:lvlJc w:val="right"/>
+      <w:pPr>
+        <w:ind w:left="2520" w:hanging="420"/>
+      </w:pPr>
+    </w:lvl>
+    <w:lvl w:ilvl="6" w:tplc="0409000F" w:tentative="1">
+      <w:start w:val="1"/>
+      <w:numFmt w:val="decimal"/>
+      <w:lvlText w:val="%7."/>
+      <w:lvlJc w:val="left"/>
+      <w:pPr>
+        <w:ind w:left="2940" w:hanging="420"/>
+      </w:pPr>
+    </w:lvl>
+    <w:lvl w:ilvl="7" w:tplc="04090019" w:tentative="1">
+      <w:start w:val="1"/>
+      <w:numFmt w:val="lowerLetter"/>
+      <w:lvlText w:val="%8)"/>
+      <w:lvlJc w:val="left"/>
+      <w:pPr>
+        <w:ind w:left="3360" w:hanging="420"/>
+      </w:pPr>
+    </w:lvl>
+    <w:lvl w:ilvl="8" w:tplc="0409001B" w:tentative="1">
+      <w:start w:val="1"/>
+      <w:numFmt w:val="lowerRoman"/>
+      <w:lvlText w:val="%9."/>
+      <w:lvlJc w:val="right"/>
+      <w:pPr>
+        <w:ind w:left="3780" w:hanging="420"/>
+      </w:pPr>
+    </w:lvl>
+  </w:abstractNum>
   <w:num w:numId="1">
     <w:abstractNumId w:val="0"/>
+  </w:num>
+  <w:num w:numId="2">
+    <w:abstractNumId w:val="2"/>
+  </w:num>
+  <w:num w:numId="3">
+    <w:abstractNumId w:val="1"/>
   </w:num>
 </w:numbering>
 </file>

</xml_diff>